<commit_message>
adding design immune genes table
</commit_message>
<xml_diff>
--- a/output/tables/Supplementary_table_detailed_crossings.docx
+++ b/output/tables/Supplementary_table_detailed_crossings.docx
@@ -244,7 +244,7 @@
                 <w:rFonts w:ascii="Calibri" w:hAnsi="Calibri"/>
                 <w:sz w:val="20"/>
               </w:rPr>
-              <w:t xml:space="default">SCHUNT PWD</w:t>
+              <w:t xml:space="default">BUSNA_BUSNA</w:t>
             </w:r>
           </w:p>
         </w:tc>
@@ -268,55 +268,64 @@
                 <w:rFonts w:ascii="Calibri" w:hAnsi="Calibri"/>
                 <w:sz w:val="20"/>
               </w:rPr>
-              <w:t xml:space="preserve">F1 hybrid</w:t>
-            </w:r>
-          </w:p>
-        </w:tc>
-        <w:tc>
-          <w:tcPr>
-            <w:tcBorders>
-              <w:top w:val="single" w:space="0" w:color="D3D3D3"/>
-              <w:bottom w:val="single" w:space="0" w:color="D3D3D3"/>
-              <w:start w:val="single" w:space="0" w:color="D3D3D3"/>
-              <w:end w:val="single" w:space="0" w:color="D3D3D3"/>
-            </w:tcBorders>
-          </w:tcPr>
-          <w:p>
-            <w:pPr>
-              <w:spacing w:before="0" w:after="60"/>
-              <w:keepNext/>
-              <w:jc w:val="end"/>
-            </w:pPr>
-            <w:r>
-              <w:rPr>
-                <w:rFonts w:ascii="Calibri" w:hAnsi="Calibri"/>
-                <w:sz w:val="20"/>
-              </w:rPr>
-              <w:t xml:space="default">3</w:t>
-            </w:r>
-          </w:p>
-        </w:tc>
-        <w:tc>
-          <w:tcPr>
-            <w:tcBorders>
-              <w:top w:val="single" w:space="0" w:color="D3D3D3"/>
-              <w:bottom w:val="single" w:space="0" w:color="D3D3D3"/>
-              <w:start w:val="single" w:space="0" w:color="D3D3D3"/>
-              <w:end w:val="single" w:space="0" w:color="D3D3D3"/>
-            </w:tcBorders>
-          </w:tcPr>
-          <w:p>
-            <w:pPr>
-              <w:spacing w:before="0" w:after="60"/>
-              <w:keepNext/>
-              <w:jc w:val="end"/>
-            </w:pPr>
-            <w:r>
-              <w:rPr>
-                <w:rFonts w:ascii="Calibri" w:hAnsi="Calibri"/>
-                <w:sz w:val="20"/>
-              </w:rPr>
-              <w:t xml:space="default">1</w:t>
+              <w:t xml:space="preserve">F0 </w:t>
+            </w:r>
+            {\i 
+            <w:r>
+              <w:rPr>
+                <w:rFonts w:ascii="Calibri" w:hAnsi="Calibri"/>
+                <w:sz w:val="20"/>
+              </w:rPr>
+              <w:t xml:space="preserve">M. m. musculus</w:t>
+            </w:r>
+            }
+          </w:p>
+        </w:tc>
+        <w:tc>
+          <w:tcPr>
+            <w:tcBorders>
+              <w:top w:val="single" w:space="0" w:color="D3D3D3"/>
+              <w:bottom w:val="single" w:space="0" w:color="D3D3D3"/>
+              <w:start w:val="single" w:space="0" w:color="D3D3D3"/>
+              <w:end w:val="single" w:space="0" w:color="D3D3D3"/>
+            </w:tcBorders>
+          </w:tcPr>
+          <w:p>
+            <w:pPr>
+              <w:spacing w:before="0" w:after="60"/>
+              <w:keepNext/>
+              <w:jc w:val="end"/>
+            </w:pPr>
+            <w:r>
+              <w:rPr>
+                <w:rFonts w:ascii="Calibri" w:hAnsi="Calibri"/>
+                <w:sz w:val="20"/>
+              </w:rPr>
+              <w:t xml:space="default">2</w:t>
+            </w:r>
+          </w:p>
+        </w:tc>
+        <w:tc>
+          <w:tcPr>
+            <w:tcBorders>
+              <w:top w:val="single" w:space="0" w:color="D3D3D3"/>
+              <w:bottom w:val="single" w:space="0" w:color="D3D3D3"/>
+              <w:start w:val="single" w:space="0" w:color="D3D3D3"/>
+              <w:end w:val="single" w:space="0" w:color="D3D3D3"/>
+            </w:tcBorders>
+          </w:tcPr>
+          <w:p>
+            <w:pPr>
+              <w:spacing w:before="0" w:after="60"/>
+              <w:keepNext/>
+              <w:jc w:val="end"/>
+            </w:pPr>
+            <w:r>
+              <w:rPr>
+                <w:rFonts w:ascii="Calibri" w:hAnsi="Calibri"/>
+                <w:sz w:val="20"/>
+              </w:rPr>
+              <w:t xml:space="default">2</w:t>
             </w:r>
           </w:p>
         </w:tc>
@@ -393,7 +402,7 @@
                 <w:rFonts w:ascii="Calibri" w:hAnsi="Calibri"/>
                 <w:sz w:val="20"/>
               </w:rPr>
-              <w:t xml:space="default">STRA STRA</w:t>
+              <w:t xml:space="default">BUSNA_PWD</w:t>
             </w:r>
           </w:p>
         </w:tc>
@@ -417,7 +426,7 @@
                 <w:rFonts w:ascii="Calibri" w:hAnsi="Calibri"/>
                 <w:sz w:val="20"/>
               </w:rPr>
-              <w:t xml:space="preserve">F0 </w:t>
+              <w:t xml:space="preserve">F1 </w:t>
             </w:r>
             {\i 
             <w:r>
@@ -425,7 +434,7 @@
                 <w:rFonts w:ascii="Calibri" w:hAnsi="Calibri"/>
                 <w:sz w:val="20"/>
               </w:rPr>
-              <w:t xml:space="preserve">M. m. domesticus</w:t>
+              <w:t xml:space="preserve">M. m. musculus</w:t>
             </w:r>
             }
           </w:p>
@@ -450,7 +459,7 @@
                 <w:rFonts w:ascii="Calibri" w:hAnsi="Calibri"/>
                 <w:sz w:val="20"/>
               </w:rPr>
-              <w:t xml:space="default">3</w:t>
+              <w:t xml:space="default">0</w:t>
             </w:r>
           </w:p>
         </w:tc>
@@ -498,31 +507,31 @@
                 <w:rFonts w:ascii="Calibri" w:hAnsi="Calibri"/>
                 <w:sz w:val="20"/>
               </w:rPr>
-              <w:t xml:space="default">1</w:t>
-            </w:r>
-          </w:p>
-        </w:tc>
-        <w:tc>
-          <w:tcPr>
-            <w:tcBorders>
-              <w:top w:val="single" w:space="0" w:color="D3D3D3"/>
-              <w:bottom w:val="single" w:space="0" w:color="D3D3D3"/>
-              <w:start w:val="single" w:space="0" w:color="D3D3D3"/>
-              <w:end w:val="single" w:space="0" w:color="D3D3D3"/>
-            </w:tcBorders>
-          </w:tcPr>
-          <w:p>
-            <w:pPr>
-              <w:spacing w:before="0" w:after="60"/>
-              <w:keepNext/>
-              <w:jc w:val="end"/>
-            </w:pPr>
-            <w:r>
-              <w:rPr>
-                <w:rFonts w:ascii="Calibri" w:hAnsi="Calibri"/>
-                <w:sz w:val="20"/>
-              </w:rPr>
-              <w:t xml:space="default">6</w:t>
+              <w:t xml:space="default">0</w:t>
+            </w:r>
+          </w:p>
+        </w:tc>
+        <w:tc>
+          <w:tcPr>
+            <w:tcBorders>
+              <w:top w:val="single" w:space="0" w:color="D3D3D3"/>
+              <w:bottom w:val="single" w:space="0" w:color="D3D3D3"/>
+              <w:start w:val="single" w:space="0" w:color="D3D3D3"/>
+              <w:end w:val="single" w:space="0" w:color="D3D3D3"/>
+            </w:tcBorders>
+          </w:tcPr>
+          <w:p>
+            <w:pPr>
+              <w:spacing w:before="0" w:after="60"/>
+              <w:keepNext/>
+              <w:jc w:val="end"/>
+            </w:pPr>
+            <w:r>
+              <w:rPr>
+                <w:rFonts w:ascii="Calibri" w:hAnsi="Calibri"/>
+                <w:sz w:val="20"/>
+              </w:rPr>
+              <w:t xml:space="default">2</w:t>
             </w:r>
           </w:p>
         </w:tc>
@@ -551,7 +560,7 @@
                 <w:rFonts w:ascii="Calibri" w:hAnsi="Calibri"/>
                 <w:sz w:val="20"/>
               </w:rPr>
-              <w:t xml:space="default">PWD BUSNA</w:t>
+              <w:t xml:space="default">BUSNA_STRA</w:t>
             </w:r>
           </w:p>
         </w:tc>
@@ -575,40 +584,31 @@
                 <w:rFonts w:ascii="Calibri" w:hAnsi="Calibri"/>
                 <w:sz w:val="20"/>
               </w:rPr>
-              <w:t xml:space="preserve">F1 </w:t>
-            </w:r>
-            {\i 
-            <w:r>
-              <w:rPr>
-                <w:rFonts w:ascii="Calibri" w:hAnsi="Calibri"/>
-                <w:sz w:val="20"/>
-              </w:rPr>
-              <w:t xml:space="preserve">M. m. musculus</w:t>
-            </w:r>
-            }
-          </w:p>
-        </w:tc>
-        <w:tc>
-          <w:tcPr>
-            <w:tcBorders>
-              <w:top w:val="single" w:space="0" w:color="D3D3D3"/>
-              <w:bottom w:val="single" w:space="0" w:color="D3D3D3"/>
-              <w:start w:val="single" w:space="0" w:color="D3D3D3"/>
-              <w:end w:val="single" w:space="0" w:color="D3D3D3"/>
-            </w:tcBorders>
-          </w:tcPr>
-          <w:p>
-            <w:pPr>
-              <w:spacing w:before="0" w:after="60"/>
-              <w:keepNext/>
-              <w:jc w:val="end"/>
-            </w:pPr>
-            <w:r>
-              <w:rPr>
-                <w:rFonts w:ascii="Calibri" w:hAnsi="Calibri"/>
-                <w:sz w:val="20"/>
-              </w:rPr>
-              <w:t xml:space="default">2</w:t>
+              <w:t xml:space="preserve">F1 hybrid</w:t>
+            </w:r>
+          </w:p>
+        </w:tc>
+        <w:tc>
+          <w:tcPr>
+            <w:tcBorders>
+              <w:top w:val="single" w:space="0" w:color="D3D3D3"/>
+              <w:bottom w:val="single" w:space="0" w:color="D3D3D3"/>
+              <w:start w:val="single" w:space="0" w:color="D3D3D3"/>
+              <w:end w:val="single" w:space="0" w:color="D3D3D3"/>
+            </w:tcBorders>
+          </w:tcPr>
+          <w:p>
+            <w:pPr>
+              <w:spacing w:before="0" w:after="60"/>
+              <w:keepNext/>
+              <w:jc w:val="end"/>
+            </w:pPr>
+            <w:r>
+              <w:rPr>
+                <w:rFonts w:ascii="Calibri" w:hAnsi="Calibri"/>
+                <w:sz w:val="20"/>
+              </w:rPr>
+              <w:t xml:space="default">3</w:t>
             </w:r>
           </w:p>
         </w:tc>
@@ -656,31 +656,31 @@
                 <w:rFonts w:ascii="Calibri" w:hAnsi="Calibri"/>
                 <w:sz w:val="20"/>
               </w:rPr>
-              <w:t xml:space="default">0</w:t>
-            </w:r>
-          </w:p>
-        </w:tc>
-        <w:tc>
-          <w:tcPr>
-            <w:tcBorders>
-              <w:top w:val="single" w:space="0" w:color="D3D3D3"/>
-              <w:bottom w:val="single" w:space="0" w:color="D3D3D3"/>
-              <w:start w:val="single" w:space="0" w:color="D3D3D3"/>
-              <w:end w:val="single" w:space="0" w:color="D3D3D3"/>
-            </w:tcBorders>
-          </w:tcPr>
-          <w:p>
-            <w:pPr>
-              <w:spacing w:before="0" w:after="60"/>
-              <w:keepNext/>
-              <w:jc w:val="end"/>
-            </w:pPr>
-            <w:r>
-              <w:rPr>
-                <w:rFonts w:ascii="Calibri" w:hAnsi="Calibri"/>
-                <w:sz w:val="20"/>
-              </w:rPr>
-              <w:t xml:space="default">3</w:t>
+              <w:t xml:space="default">1</w:t>
+            </w:r>
+          </w:p>
+        </w:tc>
+        <w:tc>
+          <w:tcPr>
+            <w:tcBorders>
+              <w:top w:val="single" w:space="0" w:color="D3D3D3"/>
+              <w:bottom w:val="single" w:space="0" w:color="D3D3D3"/>
+              <w:start w:val="single" w:space="0" w:color="D3D3D3"/>
+              <w:end w:val="single" w:space="0" w:color="D3D3D3"/>
+            </w:tcBorders>
+          </w:tcPr>
+          <w:p>
+            <w:pPr>
+              <w:spacing w:before="0" w:after="60"/>
+              <w:keepNext/>
+              <w:jc w:val="end"/>
+            </w:pPr>
+            <w:r>
+              <w:rPr>
+                <w:rFonts w:ascii="Calibri" w:hAnsi="Calibri"/>
+                <w:sz w:val="20"/>
+              </w:rPr>
+              <w:t xml:space="default">5</w:t>
             </w:r>
           </w:p>
         </w:tc>
@@ -709,7 +709,7 @@
                 <w:rFonts w:ascii="Calibri" w:hAnsi="Calibri"/>
                 <w:sz w:val="20"/>
               </w:rPr>
-              <w:t xml:space="default">STRA BUSNA</w:t>
+              <w:t xml:space="default">PWD_BUSNA</w:t>
             </w:r>
           </w:p>
         </w:tc>
@@ -733,7 +733,40 @@
                 <w:rFonts w:ascii="Calibri" w:hAnsi="Calibri"/>
                 <w:sz w:val="20"/>
               </w:rPr>
-              <w:t xml:space="preserve">F1 hybrid</w:t>
+              <w:t xml:space="preserve">F1 </w:t>
+            </w:r>
+            {\i 
+            <w:r>
+              <w:rPr>
+                <w:rFonts w:ascii="Calibri" w:hAnsi="Calibri"/>
+                <w:sz w:val="20"/>
+              </w:rPr>
+              <w:t xml:space="preserve">M. m. musculus</w:t>
+            </w:r>
+            }
+          </w:p>
+        </w:tc>
+        <w:tc>
+          <w:tcPr>
+            <w:tcBorders>
+              <w:top w:val="single" w:space="0" w:color="D3D3D3"/>
+              <w:bottom w:val="single" w:space="0" w:color="D3D3D3"/>
+              <w:start w:val="single" w:space="0" w:color="D3D3D3"/>
+              <w:end w:val="single" w:space="0" w:color="D3D3D3"/>
+            </w:tcBorders>
+          </w:tcPr>
+          <w:p>
+            <w:pPr>
+              <w:spacing w:before="0" w:after="60"/>
+              <w:keepNext/>
+              <w:jc w:val="end"/>
+            </w:pPr>
+            <w:r>
+              <w:rPr>
+                <w:rFonts w:ascii="Calibri" w:hAnsi="Calibri"/>
+                <w:sz w:val="20"/>
+              </w:rPr>
+              <w:t xml:space="default">2</w:t>
             </w:r>
           </w:p>
         </w:tc>
@@ -781,55 +814,31 @@
                 <w:rFonts w:ascii="Calibri" w:hAnsi="Calibri"/>
                 <w:sz w:val="20"/>
               </w:rPr>
-              <w:t xml:space="default">2</w:t>
-            </w:r>
-          </w:p>
-        </w:tc>
-        <w:tc>
-          <w:tcPr>
-            <w:tcBorders>
-              <w:top w:val="single" w:space="0" w:color="D3D3D3"/>
-              <w:bottom w:val="single" w:space="0" w:color="D3D3D3"/>
-              <w:start w:val="single" w:space="0" w:color="D3D3D3"/>
-              <w:end w:val="single" w:space="0" w:color="D3D3D3"/>
-            </w:tcBorders>
-          </w:tcPr>
-          <w:p>
-            <w:pPr>
-              <w:spacing w:before="0" w:after="60"/>
-              <w:keepNext/>
-              <w:jc w:val="end"/>
-            </w:pPr>
-            <w:r>
-              <w:rPr>
-                <w:rFonts w:ascii="Calibri" w:hAnsi="Calibri"/>
-                <w:sz w:val="20"/>
-              </w:rPr>
-              <w:t xml:space="default">1</w:t>
-            </w:r>
-          </w:p>
-        </w:tc>
-        <w:tc>
-          <w:tcPr>
-            <w:tcBorders>
-              <w:top w:val="single" w:space="0" w:color="D3D3D3"/>
-              <w:bottom w:val="single" w:space="0" w:color="D3D3D3"/>
-              <w:start w:val="single" w:space="0" w:color="D3D3D3"/>
-              <w:end w:val="single" w:space="0" w:color="D3D3D3"/>
-            </w:tcBorders>
-          </w:tcPr>
-          <w:p>
-            <w:pPr>
-              <w:spacing w:before="0" w:after="60"/>
-              <w:keepNext/>
-              <w:jc w:val="end"/>
-            </w:pPr>
-            <w:r>
-              <w:rPr>
-                <w:rFonts w:ascii="Calibri" w:hAnsi="Calibri"/>
-                <w:sz w:val="20"/>
-              </w:rPr>
-              <w:t xml:space="default">4</w:t>
+              <w:t xml:space="default">0</w:t>
+            </w:r>
+          </w:p>
+        </w:tc>
+        <w:tc>
+          <w:tcPr>
+            <w:tcBorders>
+              <w:top w:val="single" w:space="0" w:color="D3D3D3"/>
+              <w:bottom w:val="single" w:space="0" w:color="D3D3D3"/>
+              <w:start w:val="single" w:space="0" w:color="D3D3D3"/>
+              <w:end w:val="single" w:space="0" w:color="D3D3D3"/>
+            </w:tcBorders>
+          </w:tcPr>
+          <w:p>
+            <w:pPr>
+              <w:spacing w:before="0" w:after="60"/>
+              <w:keepNext/>
+              <w:jc w:val="end"/>
+            </w:pPr>
+            <w:r>
+              <w:rPr>
+                <w:rFonts w:ascii="Calibri" w:hAnsi="Calibri"/>
+                <w:sz w:val="20"/>
+              </w:rPr>
+              <w:t xml:space="default">3</w:t>
             </w:r>
           </w:p>
         </w:tc>
@@ -858,7 +867,7 @@
                 <w:rFonts w:ascii="Calibri" w:hAnsi="Calibri"/>
                 <w:sz w:val="20"/>
               </w:rPr>
-              <w:t xml:space="default">BUSNA PWD</w:t>
+              <w:t xml:space="default">PWD_PWD</w:t>
             </w:r>
           </w:p>
         </w:tc>
@@ -882,7 +891,7 @@
                 <w:rFonts w:ascii="Calibri" w:hAnsi="Calibri"/>
                 <w:sz w:val="20"/>
               </w:rPr>
-              <w:t xml:space="preserve">F1 </w:t>
+              <w:t xml:space="preserve">F0 </w:t>
             </w:r>
             {\i 
             <w:r>
@@ -915,79 +924,79 @@
                 <w:rFonts w:ascii="Calibri" w:hAnsi="Calibri"/>
                 <w:sz w:val="20"/>
               </w:rPr>
-              <w:t xml:space="default">0</w:t>
-            </w:r>
-          </w:p>
-        </w:tc>
-        <w:tc>
-          <w:tcPr>
-            <w:tcBorders>
-              <w:top w:val="single" w:space="0" w:color="D3D3D3"/>
-              <w:bottom w:val="single" w:space="0" w:color="D3D3D3"/>
-              <w:start w:val="single" w:space="0" w:color="D3D3D3"/>
-              <w:end w:val="single" w:space="0" w:color="D3D3D3"/>
-            </w:tcBorders>
-          </w:tcPr>
-          <w:p>
-            <w:pPr>
-              <w:spacing w:before="0" w:after="60"/>
-              <w:keepNext/>
-              <w:jc w:val="end"/>
-            </w:pPr>
-            <w:r>
-              <w:rPr>
-                <w:rFonts w:ascii="Calibri" w:hAnsi="Calibri"/>
-                <w:sz w:val="20"/>
-              </w:rPr>
-              <w:t xml:space="default">2</w:t>
-            </w:r>
-          </w:p>
-        </w:tc>
-        <w:tc>
-          <w:tcPr>
-            <w:tcBorders>
-              <w:top w:val="single" w:space="0" w:color="D3D3D3"/>
-              <w:bottom w:val="single" w:space="0" w:color="D3D3D3"/>
-              <w:start w:val="single" w:space="0" w:color="D3D3D3"/>
-              <w:end w:val="single" w:space="0" w:color="D3D3D3"/>
-            </w:tcBorders>
-          </w:tcPr>
-          <w:p>
-            <w:pPr>
-              <w:spacing w:before="0" w:after="60"/>
-              <w:keepNext/>
-              <w:jc w:val="end"/>
-            </w:pPr>
-            <w:r>
-              <w:rPr>
-                <w:rFonts w:ascii="Calibri" w:hAnsi="Calibri"/>
-                <w:sz w:val="20"/>
-              </w:rPr>
-              <w:t xml:space="default">0</w:t>
-            </w:r>
-          </w:p>
-        </w:tc>
-        <w:tc>
-          <w:tcPr>
-            <w:tcBorders>
-              <w:top w:val="single" w:space="0" w:color="D3D3D3"/>
-              <w:bottom w:val="single" w:space="0" w:color="D3D3D3"/>
-              <w:start w:val="single" w:space="0" w:color="D3D3D3"/>
-              <w:end w:val="single" w:space="0" w:color="D3D3D3"/>
-            </w:tcBorders>
-          </w:tcPr>
-          <w:p>
-            <w:pPr>
-              <w:spacing w:before="0" w:after="60"/>
-              <w:keepNext/>
-              <w:jc w:val="end"/>
-            </w:pPr>
-            <w:r>
-              <w:rPr>
-                <w:rFonts w:ascii="Calibri" w:hAnsi="Calibri"/>
-                <w:sz w:val="20"/>
-              </w:rPr>
-              <w:t xml:space="default">2</w:t>
+              <w:t xml:space="default">7</w:t>
+            </w:r>
+          </w:p>
+        </w:tc>
+        <w:tc>
+          <w:tcPr>
+            <w:tcBorders>
+              <w:top w:val="single" w:space="0" w:color="D3D3D3"/>
+              <w:bottom w:val="single" w:space="0" w:color="D3D3D3"/>
+              <w:start w:val="single" w:space="0" w:color="D3D3D3"/>
+              <w:end w:val="single" w:space="0" w:color="D3D3D3"/>
+            </w:tcBorders>
+          </w:tcPr>
+          <w:p>
+            <w:pPr>
+              <w:spacing w:before="0" w:after="60"/>
+              <w:keepNext/>
+              <w:jc w:val="end"/>
+            </w:pPr>
+            <w:r>
+              <w:rPr>
+                <w:rFonts w:ascii="Calibri" w:hAnsi="Calibri"/>
+                <w:sz w:val="20"/>
+              </w:rPr>
+              <w:t xml:space="default">12</w:t>
+            </w:r>
+          </w:p>
+        </w:tc>
+        <w:tc>
+          <w:tcPr>
+            <w:tcBorders>
+              <w:top w:val="single" w:space="0" w:color="D3D3D3"/>
+              <w:bottom w:val="single" w:space="0" w:color="D3D3D3"/>
+              <w:start w:val="single" w:space="0" w:color="D3D3D3"/>
+              <w:end w:val="single" w:space="0" w:color="D3D3D3"/>
+            </w:tcBorders>
+          </w:tcPr>
+          <w:p>
+            <w:pPr>
+              <w:spacing w:before="0" w:after="60"/>
+              <w:keepNext/>
+              <w:jc w:val="end"/>
+            </w:pPr>
+            <w:r>
+              <w:rPr>
+                <w:rFonts w:ascii="Calibri" w:hAnsi="Calibri"/>
+                <w:sz w:val="20"/>
+              </w:rPr>
+              <w:t xml:space="default">16</w:t>
+            </w:r>
+          </w:p>
+        </w:tc>
+        <w:tc>
+          <w:tcPr>
+            <w:tcBorders>
+              <w:top w:val="single" w:space="0" w:color="D3D3D3"/>
+              <w:bottom w:val="single" w:space="0" w:color="D3D3D3"/>
+              <w:start w:val="single" w:space="0" w:color="D3D3D3"/>
+              <w:end w:val="single" w:space="0" w:color="D3D3D3"/>
+            </w:tcBorders>
+          </w:tcPr>
+          <w:p>
+            <w:pPr>
+              <w:spacing w:before="0" w:after="60"/>
+              <w:keepNext/>
+              <w:jc w:val="end"/>
+            </w:pPr>
+            <w:r>
+              <w:rPr>
+                <w:rFonts w:ascii="Calibri" w:hAnsi="Calibri"/>
+                <w:sz w:val="20"/>
+              </w:rPr>
+              <w:t xml:space="default">35</w:t>
             </w:r>
           </w:p>
         </w:tc>
@@ -1016,7 +1025,7 @@
                 <w:rFonts w:ascii="Calibri" w:hAnsi="Calibri"/>
                 <w:sz w:val="20"/>
               </w:rPr>
-              <w:t xml:space="default">BUSNA STRA</w:t>
+              <w:t xml:space="default">PWD_SCHUNT</w:t>
             </w:r>
           </w:p>
         </w:tc>
@@ -1064,79 +1073,79 @@
                 <w:rFonts w:ascii="Calibri" w:hAnsi="Calibri"/>
                 <w:sz w:val="20"/>
               </w:rPr>
+              <w:t xml:space="default">2</w:t>
+            </w:r>
+          </w:p>
+        </w:tc>
+        <w:tc>
+          <w:tcPr>
+            <w:tcBorders>
+              <w:top w:val="single" w:space="0" w:color="D3D3D3"/>
+              <w:bottom w:val="single" w:space="0" w:color="D3D3D3"/>
+              <w:start w:val="single" w:space="0" w:color="D3D3D3"/>
+              <w:end w:val="single" w:space="0" w:color="D3D3D3"/>
+            </w:tcBorders>
+          </w:tcPr>
+          <w:p>
+            <w:pPr>
+              <w:spacing w:before="0" w:after="60"/>
+              <w:keepNext/>
+              <w:jc w:val="end"/>
+            </w:pPr>
+            <w:r>
+              <w:rPr>
+                <w:rFonts w:ascii="Calibri" w:hAnsi="Calibri"/>
+                <w:sz w:val="20"/>
+              </w:rPr>
+              <w:t xml:space="default">1</w:t>
+            </w:r>
+          </w:p>
+        </w:tc>
+        <w:tc>
+          <w:tcPr>
+            <w:tcBorders>
+              <w:top w:val="single" w:space="0" w:color="D3D3D3"/>
+              <w:bottom w:val="single" w:space="0" w:color="D3D3D3"/>
+              <w:start w:val="single" w:space="0" w:color="D3D3D3"/>
+              <w:end w:val="single" w:space="0" w:color="D3D3D3"/>
+            </w:tcBorders>
+          </w:tcPr>
+          <w:p>
+            <w:pPr>
+              <w:spacing w:before="0" w:after="60"/>
+              <w:keepNext/>
+              <w:jc w:val="end"/>
+            </w:pPr>
+            <w:r>
+              <w:rPr>
+                <w:rFonts w:ascii="Calibri" w:hAnsi="Calibri"/>
+                <w:sz w:val="20"/>
+              </w:rPr>
+              <w:t xml:space="default">0</w:t>
+            </w:r>
+          </w:p>
+        </w:tc>
+        <w:tc>
+          <w:tcPr>
+            <w:tcBorders>
+              <w:top w:val="single" w:space="0" w:color="D3D3D3"/>
+              <w:bottom w:val="single" w:space="0" w:color="D3D3D3"/>
+              <w:start w:val="single" w:space="0" w:color="D3D3D3"/>
+              <w:end w:val="single" w:space="0" w:color="D3D3D3"/>
+            </w:tcBorders>
+          </w:tcPr>
+          <w:p>
+            <w:pPr>
+              <w:spacing w:before="0" w:after="60"/>
+              <w:keepNext/>
+              <w:jc w:val="end"/>
+            </w:pPr>
+            <w:r>
+              <w:rPr>
+                <w:rFonts w:ascii="Calibri" w:hAnsi="Calibri"/>
+                <w:sz w:val="20"/>
+              </w:rPr>
               <w:t xml:space="default">3</w:t>
-            </w:r>
-          </w:p>
-        </w:tc>
-        <w:tc>
-          <w:tcPr>
-            <w:tcBorders>
-              <w:top w:val="single" w:space="0" w:color="D3D3D3"/>
-              <w:bottom w:val="single" w:space="0" w:color="D3D3D3"/>
-              <w:start w:val="single" w:space="0" w:color="D3D3D3"/>
-              <w:end w:val="single" w:space="0" w:color="D3D3D3"/>
-            </w:tcBorders>
-          </w:tcPr>
-          <w:p>
-            <w:pPr>
-              <w:spacing w:before="0" w:after="60"/>
-              <w:keepNext/>
-              <w:jc w:val="end"/>
-            </w:pPr>
-            <w:r>
-              <w:rPr>
-                <w:rFonts w:ascii="Calibri" w:hAnsi="Calibri"/>
-                <w:sz w:val="20"/>
-              </w:rPr>
-              <w:t xml:space="default">1</w:t>
-            </w:r>
-          </w:p>
-        </w:tc>
-        <w:tc>
-          <w:tcPr>
-            <w:tcBorders>
-              <w:top w:val="single" w:space="0" w:color="D3D3D3"/>
-              <w:bottom w:val="single" w:space="0" w:color="D3D3D3"/>
-              <w:start w:val="single" w:space="0" w:color="D3D3D3"/>
-              <w:end w:val="single" w:space="0" w:color="D3D3D3"/>
-            </w:tcBorders>
-          </w:tcPr>
-          <w:p>
-            <w:pPr>
-              <w:spacing w:before="0" w:after="60"/>
-              <w:keepNext/>
-              <w:jc w:val="end"/>
-            </w:pPr>
-            <w:r>
-              <w:rPr>
-                <w:rFonts w:ascii="Calibri" w:hAnsi="Calibri"/>
-                <w:sz w:val="20"/>
-              </w:rPr>
-              <w:t xml:space="default">1</w:t>
-            </w:r>
-          </w:p>
-        </w:tc>
-        <w:tc>
-          <w:tcPr>
-            <w:tcBorders>
-              <w:top w:val="single" w:space="0" w:color="D3D3D3"/>
-              <w:bottom w:val="single" w:space="0" w:color="D3D3D3"/>
-              <w:start w:val="single" w:space="0" w:color="D3D3D3"/>
-              <w:end w:val="single" w:space="0" w:color="D3D3D3"/>
-            </w:tcBorders>
-          </w:tcPr>
-          <w:p>
-            <w:pPr>
-              <w:spacing w:before="0" w:after="60"/>
-              <w:keepNext/>
-              <w:jc w:val="end"/>
-            </w:pPr>
-            <w:r>
-              <w:rPr>
-                <w:rFonts w:ascii="Calibri" w:hAnsi="Calibri"/>
-                <w:sz w:val="20"/>
-              </w:rPr>
-              <w:t xml:space="default">5</w:t>
             </w:r>
           </w:p>
         </w:tc>
@@ -1165,7 +1174,7 @@
                 <w:rFonts w:ascii="Calibri" w:hAnsi="Calibri"/>
                 <w:sz w:val="20"/>
               </w:rPr>
-              <w:t xml:space="default">PWD SCHUNT</w:t>
+              <w:t xml:space="default">SCHUNT_PWD</w:t>
             </w:r>
           </w:p>
         </w:tc>
@@ -1213,7 +1222,7 @@
                 <w:rFonts w:ascii="Calibri" w:hAnsi="Calibri"/>
                 <w:sz w:val="20"/>
               </w:rPr>
-              <w:t xml:space="default">2</w:t>
+              <w:t xml:space="default">3</w:t>
             </w:r>
           </w:p>
         </w:tc>
@@ -1285,7 +1294,7 @@
                 <w:rFonts w:ascii="Calibri" w:hAnsi="Calibri"/>
                 <w:sz w:val="20"/>
               </w:rPr>
-              <w:t xml:space="default">3</w:t>
+              <w:t xml:space="default">4</w:t>
             </w:r>
           </w:p>
         </w:tc>
@@ -1314,7 +1323,7 @@
                 <w:rFonts w:ascii="Calibri" w:hAnsi="Calibri"/>
                 <w:sz w:val="20"/>
               </w:rPr>
-              <w:t xml:space="default">BUSNA BUSNA</w:t>
+              <w:t xml:space="default">SCHUNT_SCHUNT</w:t>
             </w:r>
           </w:p>
         </w:tc>
@@ -1346,7 +1355,7 @@
                 <w:rFonts w:ascii="Calibri" w:hAnsi="Calibri"/>
                 <w:sz w:val="20"/>
               </w:rPr>
-              <w:t xml:space="preserve">M. m. musculus</w:t>
+              <w:t xml:space="preserve">M. m. domesticus</w:t>
             </w:r>
             }
           </w:p>
@@ -1371,79 +1380,79 @@
                 <w:rFonts w:ascii="Calibri" w:hAnsi="Calibri"/>
                 <w:sz w:val="20"/>
               </w:rPr>
-              <w:t xml:space="default">2</w:t>
-            </w:r>
-          </w:p>
-        </w:tc>
-        <w:tc>
-          <w:tcPr>
-            <w:tcBorders>
-              <w:top w:val="single" w:space="0" w:color="D3D3D3"/>
-              <w:bottom w:val="single" w:space="0" w:color="D3D3D3"/>
-              <w:start w:val="single" w:space="0" w:color="D3D3D3"/>
-              <w:end w:val="single" w:space="0" w:color="D3D3D3"/>
-            </w:tcBorders>
-          </w:tcPr>
-          <w:p>
-            <w:pPr>
-              <w:spacing w:before="0" w:after="60"/>
-              <w:keepNext/>
-              <w:jc w:val="end"/>
-            </w:pPr>
-            <w:r>
-              <w:rPr>
-                <w:rFonts w:ascii="Calibri" w:hAnsi="Calibri"/>
-                <w:sz w:val="20"/>
-              </w:rPr>
-              <w:t xml:space="default">2</w:t>
-            </w:r>
-          </w:p>
-        </w:tc>
-        <w:tc>
-          <w:tcPr>
-            <w:tcBorders>
-              <w:top w:val="single" w:space="0" w:color="D3D3D3"/>
-              <w:bottom w:val="single" w:space="0" w:color="D3D3D3"/>
-              <w:start w:val="single" w:space="0" w:color="D3D3D3"/>
-              <w:end w:val="single" w:space="0" w:color="D3D3D3"/>
-            </w:tcBorders>
-          </w:tcPr>
-          <w:p>
-            <w:pPr>
-              <w:spacing w:before="0" w:after="60"/>
-              <w:keepNext/>
-              <w:jc w:val="end"/>
-            </w:pPr>
-            <w:r>
-              <w:rPr>
-                <w:rFonts w:ascii="Calibri" w:hAnsi="Calibri"/>
-                <w:sz w:val="20"/>
-              </w:rPr>
-              <w:t xml:space="default">0</w:t>
-            </w:r>
-          </w:p>
-        </w:tc>
-        <w:tc>
-          <w:tcPr>
-            <w:tcBorders>
-              <w:top w:val="single" w:space="0" w:color="D3D3D3"/>
-              <w:bottom w:val="single" w:space="0" w:color="D3D3D3"/>
-              <w:start w:val="single" w:space="0" w:color="D3D3D3"/>
-              <w:end w:val="single" w:space="0" w:color="D3D3D3"/>
-            </w:tcBorders>
-          </w:tcPr>
-          <w:p>
-            <w:pPr>
-              <w:spacing w:before="0" w:after="60"/>
-              <w:keepNext/>
-              <w:jc w:val="end"/>
-            </w:pPr>
-            <w:r>
-              <w:rPr>
-                <w:rFonts w:ascii="Calibri" w:hAnsi="Calibri"/>
-                <w:sz w:val="20"/>
-              </w:rPr>
-              <w:t xml:space="default">4</w:t>
+              <w:t xml:space="default">12</w:t>
+            </w:r>
+          </w:p>
+        </w:tc>
+        <w:tc>
+          <w:tcPr>
+            <w:tcBorders>
+              <w:top w:val="single" w:space="0" w:color="D3D3D3"/>
+              <w:bottom w:val="single" w:space="0" w:color="D3D3D3"/>
+              <w:start w:val="single" w:space="0" w:color="D3D3D3"/>
+              <w:end w:val="single" w:space="0" w:color="D3D3D3"/>
+            </w:tcBorders>
+          </w:tcPr>
+          <w:p>
+            <w:pPr>
+              <w:spacing w:before="0" w:after="60"/>
+              <w:keepNext/>
+              <w:jc w:val="end"/>
+            </w:pPr>
+            <w:r>
+              <w:rPr>
+                <w:rFonts w:ascii="Calibri" w:hAnsi="Calibri"/>
+                <w:sz w:val="20"/>
+              </w:rPr>
+              <w:t xml:space="default">11</w:t>
+            </w:r>
+          </w:p>
+        </w:tc>
+        <w:tc>
+          <w:tcPr>
+            <w:tcBorders>
+              <w:top w:val="single" w:space="0" w:color="D3D3D3"/>
+              <w:bottom w:val="single" w:space="0" w:color="D3D3D3"/>
+              <w:start w:val="single" w:space="0" w:color="D3D3D3"/>
+              <w:end w:val="single" w:space="0" w:color="D3D3D3"/>
+            </w:tcBorders>
+          </w:tcPr>
+          <w:p>
+            <w:pPr>
+              <w:spacing w:before="0" w:after="60"/>
+              <w:keepNext/>
+              <w:jc w:val="end"/>
+            </w:pPr>
+            <w:r>
+              <w:rPr>
+                <w:rFonts w:ascii="Calibri" w:hAnsi="Calibri"/>
+                <w:sz w:val="20"/>
+              </w:rPr>
+              <w:t xml:space="default">14</w:t>
+            </w:r>
+          </w:p>
+        </w:tc>
+        <w:tc>
+          <w:tcPr>
+            <w:tcBorders>
+              <w:top w:val="single" w:space="0" w:color="D3D3D3"/>
+              <w:bottom w:val="single" w:space="0" w:color="D3D3D3"/>
+              <w:start w:val="single" w:space="0" w:color="D3D3D3"/>
+              <w:end w:val="single" w:space="0" w:color="D3D3D3"/>
+            </w:tcBorders>
+          </w:tcPr>
+          <w:p>
+            <w:pPr>
+              <w:spacing w:before="0" w:after="60"/>
+              <w:keepNext/>
+              <w:jc w:val="end"/>
+            </w:pPr>
+            <w:r>
+              <w:rPr>
+                <w:rFonts w:ascii="Calibri" w:hAnsi="Calibri"/>
+                <w:sz w:val="20"/>
+              </w:rPr>
+              <w:t xml:space="default">37</w:t>
             </w:r>
           </w:p>
         </w:tc>
@@ -1472,7 +1481,7 @@
                 <w:rFonts w:ascii="Calibri" w:hAnsi="Calibri"/>
                 <w:sz w:val="20"/>
               </w:rPr>
-              <w:t xml:space="default">STRA SCHUNT</w:t>
+              <w:t xml:space="default">SCHUNT_STRA</w:t>
             </w:r>
           </w:p>
         </w:tc>
@@ -1529,6 +1538,30 @@
                 <w:rFonts w:ascii="Calibri" w:hAnsi="Calibri"/>
                 <w:sz w:val="20"/>
               </w:rPr>
+              <w:t xml:space="default">2</w:t>
+            </w:r>
+          </w:p>
+        </w:tc>
+        <w:tc>
+          <w:tcPr>
+            <w:tcBorders>
+              <w:top w:val="single" w:space="0" w:color="D3D3D3"/>
+              <w:bottom w:val="single" w:space="0" w:color="D3D3D3"/>
+              <w:start w:val="single" w:space="0" w:color="D3D3D3"/>
+              <w:end w:val="single" w:space="0" w:color="D3D3D3"/>
+            </w:tcBorders>
+          </w:tcPr>
+          <w:p>
+            <w:pPr>
+              <w:spacing w:before="0" w:after="60"/>
+              <w:keepNext/>
+              <w:jc w:val="end"/>
+            </w:pPr>
+            <w:r>
+              <w:rPr>
+                <w:rFonts w:ascii="Calibri" w:hAnsi="Calibri"/>
+                <w:sz w:val="20"/>
+              </w:rPr>
               <w:t xml:space="default">1</w:t>
             </w:r>
           </w:p>
@@ -1553,55 +1586,31 @@
                 <w:rFonts w:ascii="Calibri" w:hAnsi="Calibri"/>
                 <w:sz w:val="20"/>
               </w:rPr>
-              <w:t xml:space="default">2</w:t>
-            </w:r>
-          </w:p>
-        </w:tc>
-        <w:tc>
-          <w:tcPr>
-            <w:tcBorders>
-              <w:top w:val="single" w:space="0" w:color="D3D3D3"/>
-              <w:bottom w:val="single" w:space="0" w:color="D3D3D3"/>
-              <w:start w:val="single" w:space="0" w:color="D3D3D3"/>
-              <w:end w:val="single" w:space="0" w:color="D3D3D3"/>
-            </w:tcBorders>
-          </w:tcPr>
-          <w:p>
-            <w:pPr>
-              <w:spacing w:before="0" w:after="60"/>
-              <w:keepNext/>
-              <w:jc w:val="end"/>
-            </w:pPr>
-            <w:r>
-              <w:rPr>
-                <w:rFonts w:ascii="Calibri" w:hAnsi="Calibri"/>
-                <w:sz w:val="20"/>
-              </w:rPr>
-              <w:t xml:space="default">1</w:t>
-            </w:r>
-          </w:p>
-        </w:tc>
-        <w:tc>
-          <w:tcPr>
-            <w:tcBorders>
-              <w:top w:val="single" w:space="0" w:color="D3D3D3"/>
-              <w:bottom w:val="single" w:space="0" w:color="D3D3D3"/>
-              <w:start w:val="single" w:space="0" w:color="D3D3D3"/>
-              <w:end w:val="single" w:space="0" w:color="D3D3D3"/>
-            </w:tcBorders>
-          </w:tcPr>
-          <w:p>
-            <w:pPr>
-              <w:spacing w:before="0" w:after="60"/>
-              <w:keepNext/>
-              <w:jc w:val="end"/>
-            </w:pPr>
-            <w:r>
-              <w:rPr>
-                <w:rFonts w:ascii="Calibri" w:hAnsi="Calibri"/>
-                <w:sz w:val="20"/>
-              </w:rPr>
-              <w:t xml:space="default">4</w:t>
+              <w:t xml:space="default">0</w:t>
+            </w:r>
+          </w:p>
+        </w:tc>
+        <w:tc>
+          <w:tcPr>
+            <w:tcBorders>
+              <w:top w:val="single" w:space="0" w:color="D3D3D3"/>
+              <w:bottom w:val="single" w:space="0" w:color="D3D3D3"/>
+              <w:start w:val="single" w:space="0" w:color="D3D3D3"/>
+              <w:end w:val="single" w:space="0" w:color="D3D3D3"/>
+            </w:tcBorders>
+          </w:tcPr>
+          <w:p>
+            <w:pPr>
+              <w:spacing w:before="0" w:after="60"/>
+              <w:keepNext/>
+              <w:jc w:val="end"/>
+            </w:pPr>
+            <w:r>
+              <w:rPr>
+                <w:rFonts w:ascii="Calibri" w:hAnsi="Calibri"/>
+                <w:sz w:val="20"/>
+              </w:rPr>
+              <w:t xml:space="default">3</w:t>
             </w:r>
           </w:p>
         </w:tc>
@@ -1630,7 +1639,7 @@
                 <w:rFonts w:ascii="Calibri" w:hAnsi="Calibri"/>
                 <w:sz w:val="20"/>
               </w:rPr>
-              <w:t xml:space="default">SCHUNT SCHUNT</w:t>
+              <w:t xml:space="default">STRA_BUSNA</w:t>
             </w:r>
           </w:p>
         </w:tc>
@@ -1654,112 +1663,103 @@
                 <w:rFonts w:ascii="Calibri" w:hAnsi="Calibri"/>
                 <w:sz w:val="20"/>
               </w:rPr>
-              <w:t xml:space="preserve">F0 </w:t>
-            </w:r>
-            {\i 
-            <w:r>
-              <w:rPr>
-                <w:rFonts w:ascii="Calibri" w:hAnsi="Calibri"/>
-                <w:sz w:val="20"/>
-              </w:rPr>
-              <w:t xml:space="preserve">M. m. domesticus</w:t>
-            </w:r>
-            }
-          </w:p>
-        </w:tc>
-        <w:tc>
-          <w:tcPr>
-            <w:tcBorders>
-              <w:top w:val="single" w:space="0" w:color="D3D3D3"/>
-              <w:bottom w:val="single" w:space="0" w:color="D3D3D3"/>
-              <w:start w:val="single" w:space="0" w:color="D3D3D3"/>
-              <w:end w:val="single" w:space="0" w:color="D3D3D3"/>
-            </w:tcBorders>
-          </w:tcPr>
-          <w:p>
-            <w:pPr>
-              <w:spacing w:before="0" w:after="60"/>
-              <w:keepNext/>
-              <w:jc w:val="end"/>
-            </w:pPr>
-            <w:r>
-              <w:rPr>
-                <w:rFonts w:ascii="Calibri" w:hAnsi="Calibri"/>
-                <w:sz w:val="20"/>
-              </w:rPr>
-              <w:t xml:space="default">12</w:t>
-            </w:r>
-          </w:p>
-        </w:tc>
-        <w:tc>
-          <w:tcPr>
-            <w:tcBorders>
-              <w:top w:val="single" w:space="0" w:color="D3D3D3"/>
-              <w:bottom w:val="single" w:space="0" w:color="D3D3D3"/>
-              <w:start w:val="single" w:space="0" w:color="D3D3D3"/>
-              <w:end w:val="single" w:space="0" w:color="D3D3D3"/>
-            </w:tcBorders>
-          </w:tcPr>
-          <w:p>
-            <w:pPr>
-              <w:spacing w:before="0" w:after="60"/>
-              <w:keepNext/>
-              <w:jc w:val="end"/>
-            </w:pPr>
-            <w:r>
-              <w:rPr>
-                <w:rFonts w:ascii="Calibri" w:hAnsi="Calibri"/>
-                <w:sz w:val="20"/>
-              </w:rPr>
-              <w:t xml:space="default">11</w:t>
-            </w:r>
-          </w:p>
-        </w:tc>
-        <w:tc>
-          <w:tcPr>
-            <w:tcBorders>
-              <w:top w:val="single" w:space="0" w:color="D3D3D3"/>
-              <w:bottom w:val="single" w:space="0" w:color="D3D3D3"/>
-              <w:start w:val="single" w:space="0" w:color="D3D3D3"/>
-              <w:end w:val="single" w:space="0" w:color="D3D3D3"/>
-            </w:tcBorders>
-          </w:tcPr>
-          <w:p>
-            <w:pPr>
-              <w:spacing w:before="0" w:after="60"/>
-              <w:keepNext/>
-              <w:jc w:val="end"/>
-            </w:pPr>
-            <w:r>
-              <w:rPr>
-                <w:rFonts w:ascii="Calibri" w:hAnsi="Calibri"/>
-                <w:sz w:val="20"/>
-              </w:rPr>
-              <w:t xml:space="default">14</w:t>
-            </w:r>
-          </w:p>
-        </w:tc>
-        <w:tc>
-          <w:tcPr>
-            <w:tcBorders>
-              <w:top w:val="single" w:space="0" w:color="D3D3D3"/>
-              <w:bottom w:val="single" w:space="0" w:color="D3D3D3"/>
-              <w:start w:val="single" w:space="0" w:color="D3D3D3"/>
-              <w:end w:val="single" w:space="0" w:color="D3D3D3"/>
-            </w:tcBorders>
-          </w:tcPr>
-          <w:p>
-            <w:pPr>
-              <w:spacing w:before="0" w:after="60"/>
-              <w:keepNext/>
-              <w:jc w:val="end"/>
-            </w:pPr>
-            <w:r>
-              <w:rPr>
-                <w:rFonts w:ascii="Calibri" w:hAnsi="Calibri"/>
-                <w:sz w:val="20"/>
-              </w:rPr>
-              <w:t xml:space="default">37</w:t>
+              <w:t xml:space="preserve">F1 hybrid</w:t>
+            </w:r>
+          </w:p>
+        </w:tc>
+        <w:tc>
+          <w:tcPr>
+            <w:tcBorders>
+              <w:top w:val="single" w:space="0" w:color="D3D3D3"/>
+              <w:bottom w:val="single" w:space="0" w:color="D3D3D3"/>
+              <w:start w:val="single" w:space="0" w:color="D3D3D3"/>
+              <w:end w:val="single" w:space="0" w:color="D3D3D3"/>
+            </w:tcBorders>
+          </w:tcPr>
+          <w:p>
+            <w:pPr>
+              <w:spacing w:before="0" w:after="60"/>
+              <w:keepNext/>
+              <w:jc w:val="end"/>
+            </w:pPr>
+            <w:r>
+              <w:rPr>
+                <w:rFonts w:ascii="Calibri" w:hAnsi="Calibri"/>
+                <w:sz w:val="20"/>
+              </w:rPr>
+              <w:t xml:space="default">1</w:t>
+            </w:r>
+          </w:p>
+        </w:tc>
+        <w:tc>
+          <w:tcPr>
+            <w:tcBorders>
+              <w:top w:val="single" w:space="0" w:color="D3D3D3"/>
+              <w:bottom w:val="single" w:space="0" w:color="D3D3D3"/>
+              <w:start w:val="single" w:space="0" w:color="D3D3D3"/>
+              <w:end w:val="single" w:space="0" w:color="D3D3D3"/>
+            </w:tcBorders>
+          </w:tcPr>
+          <w:p>
+            <w:pPr>
+              <w:spacing w:before="0" w:after="60"/>
+              <w:keepNext/>
+              <w:jc w:val="end"/>
+            </w:pPr>
+            <w:r>
+              <w:rPr>
+                <w:rFonts w:ascii="Calibri" w:hAnsi="Calibri"/>
+                <w:sz w:val="20"/>
+              </w:rPr>
+              <w:t xml:space="default">2</w:t>
+            </w:r>
+          </w:p>
+        </w:tc>
+        <w:tc>
+          <w:tcPr>
+            <w:tcBorders>
+              <w:top w:val="single" w:space="0" w:color="D3D3D3"/>
+              <w:bottom w:val="single" w:space="0" w:color="D3D3D3"/>
+              <w:start w:val="single" w:space="0" w:color="D3D3D3"/>
+              <w:end w:val="single" w:space="0" w:color="D3D3D3"/>
+            </w:tcBorders>
+          </w:tcPr>
+          <w:p>
+            <w:pPr>
+              <w:spacing w:before="0" w:after="60"/>
+              <w:keepNext/>
+              <w:jc w:val="end"/>
+            </w:pPr>
+            <w:r>
+              <w:rPr>
+                <w:rFonts w:ascii="Calibri" w:hAnsi="Calibri"/>
+                <w:sz w:val="20"/>
+              </w:rPr>
+              <w:t xml:space="default">1</w:t>
+            </w:r>
+          </w:p>
+        </w:tc>
+        <w:tc>
+          <w:tcPr>
+            <w:tcBorders>
+              <w:top w:val="single" w:space="0" w:color="D3D3D3"/>
+              <w:bottom w:val="single" w:space="0" w:color="D3D3D3"/>
+              <w:start w:val="single" w:space="0" w:color="D3D3D3"/>
+              <w:end w:val="single" w:space="0" w:color="D3D3D3"/>
+            </w:tcBorders>
+          </w:tcPr>
+          <w:p>
+            <w:pPr>
+              <w:spacing w:before="0" w:after="60"/>
+              <w:keepNext/>
+              <w:jc w:val="end"/>
+            </w:pPr>
+            <w:r>
+              <w:rPr>
+                <w:rFonts w:ascii="Calibri" w:hAnsi="Calibri"/>
+                <w:sz w:val="20"/>
+              </w:rPr>
+              <w:t xml:space="default">4</w:t>
             </w:r>
           </w:p>
         </w:tc>
@@ -1788,7 +1788,7 @@
                 <w:rFonts w:ascii="Calibri" w:hAnsi="Calibri"/>
                 <w:sz w:val="20"/>
               </w:rPr>
-              <w:t xml:space="default">SCHUNT STRA</w:t>
+              <w:t xml:space="default">STRA_SCHUNT</w:t>
             </w:r>
           </w:p>
         </w:tc>
@@ -1845,6 +1845,30 @@
                 <w:rFonts w:ascii="Calibri" w:hAnsi="Calibri"/>
                 <w:sz w:val="20"/>
               </w:rPr>
+              <w:t xml:space="default">1</w:t>
+            </w:r>
+          </w:p>
+        </w:tc>
+        <w:tc>
+          <w:tcPr>
+            <w:tcBorders>
+              <w:top w:val="single" w:space="0" w:color="D3D3D3"/>
+              <w:bottom w:val="single" w:space="0" w:color="D3D3D3"/>
+              <w:start w:val="single" w:space="0" w:color="D3D3D3"/>
+              <w:end w:val="single" w:space="0" w:color="D3D3D3"/>
+            </w:tcBorders>
+          </w:tcPr>
+          <w:p>
+            <w:pPr>
+              <w:spacing w:before="0" w:after="60"/>
+              <w:keepNext/>
+              <w:jc w:val="end"/>
+            </w:pPr>
+            <w:r>
+              <w:rPr>
+                <w:rFonts w:ascii="Calibri" w:hAnsi="Calibri"/>
+                <w:sz w:val="20"/>
+              </w:rPr>
               <w:t xml:space="default">2</w:t>
             </w:r>
           </w:p>
@@ -1893,31 +1917,7 @@
                 <w:rFonts w:ascii="Calibri" w:hAnsi="Calibri"/>
                 <w:sz w:val="20"/>
               </w:rPr>
-              <w:t xml:space="default">0</w:t>
-            </w:r>
-          </w:p>
-        </w:tc>
-        <w:tc>
-          <w:tcPr>
-            <w:tcBorders>
-              <w:top w:val="single" w:space="0" w:color="D3D3D3"/>
-              <w:bottom w:val="single" w:space="0" w:color="D3D3D3"/>
-              <w:start w:val="single" w:space="0" w:color="D3D3D3"/>
-              <w:end w:val="single" w:space="0" w:color="D3D3D3"/>
-            </w:tcBorders>
-          </w:tcPr>
-          <w:p>
-            <w:pPr>
-              <w:spacing w:before="0" w:after="60"/>
-              <w:keepNext/>
-              <w:jc w:val="end"/>
-            </w:pPr>
-            <w:r>
-              <w:rPr>
-                <w:rFonts w:ascii="Calibri" w:hAnsi="Calibri"/>
-                <w:sz w:val="20"/>
-              </w:rPr>
-              <w:t xml:space="default">3</w:t>
+              <w:t xml:space="default">4</w:t>
             </w:r>
           </w:p>
         </w:tc>
@@ -1946,7 +1946,7 @@
                 <w:rFonts w:ascii="Calibri" w:hAnsi="Calibri"/>
                 <w:sz w:val="20"/>
               </w:rPr>
-              <w:t xml:space="default">PWD PWD</w:t>
+              <w:t xml:space="default">STRA_STRA</w:t>
             </w:r>
           </w:p>
         </w:tc>
@@ -1978,7 +1978,7 @@
                 <w:rFonts w:ascii="Calibri" w:hAnsi="Calibri"/>
                 <w:sz w:val="20"/>
               </w:rPr>
-              <w:t xml:space="preserve">M. m. musculus</w:t>
+              <w:t xml:space="preserve">M. m. domesticus</w:t>
             </w:r>
             }
           </w:p>
@@ -2003,79 +2003,79 @@
                 <w:rFonts w:ascii="Calibri" w:hAnsi="Calibri"/>
                 <w:sz w:val="20"/>
               </w:rPr>
-              <w:t xml:space="default">7</w:t>
-            </w:r>
-          </w:p>
-        </w:tc>
-        <w:tc>
-          <w:tcPr>
-            <w:tcBorders>
-              <w:top w:val="single" w:space="0" w:color="D3D3D3"/>
-              <w:bottom w:val="single" w:space="0" w:color="D3D3D3"/>
-              <w:start w:val="single" w:space="0" w:color="D3D3D3"/>
-              <w:end w:val="single" w:space="0" w:color="D3D3D3"/>
-            </w:tcBorders>
-          </w:tcPr>
-          <w:p>
-            <w:pPr>
-              <w:spacing w:before="0" w:after="60"/>
-              <w:keepNext/>
-              <w:jc w:val="end"/>
-            </w:pPr>
-            <w:r>
-              <w:rPr>
-                <w:rFonts w:ascii="Calibri" w:hAnsi="Calibri"/>
-                <w:sz w:val="20"/>
-              </w:rPr>
-              <w:t xml:space="default">12</w:t>
-            </w:r>
-          </w:p>
-        </w:tc>
-        <w:tc>
-          <w:tcPr>
-            <w:tcBorders>
-              <w:top w:val="single" w:space="0" w:color="D3D3D3"/>
-              <w:bottom w:val="single" w:space="0" w:color="D3D3D3"/>
-              <w:start w:val="single" w:space="0" w:color="D3D3D3"/>
-              <w:end w:val="single" w:space="0" w:color="D3D3D3"/>
-            </w:tcBorders>
-          </w:tcPr>
-          <w:p>
-            <w:pPr>
-              <w:spacing w:before="0" w:after="60"/>
-              <w:keepNext/>
-              <w:jc w:val="end"/>
-            </w:pPr>
-            <w:r>
-              <w:rPr>
-                <w:rFonts w:ascii="Calibri" w:hAnsi="Calibri"/>
-                <w:sz w:val="20"/>
-              </w:rPr>
-              <w:t xml:space="default">16</w:t>
-            </w:r>
-          </w:p>
-        </w:tc>
-        <w:tc>
-          <w:tcPr>
-            <w:tcBorders>
-              <w:top w:val="single" w:space="0" w:color="D3D3D3"/>
-              <w:bottom w:val="single" w:space="0" w:color="D3D3D3"/>
-              <w:start w:val="single" w:space="0" w:color="D3D3D3"/>
-              <w:end w:val="single" w:space="0" w:color="D3D3D3"/>
-            </w:tcBorders>
-          </w:tcPr>
-          <w:p>
-            <w:pPr>
-              <w:spacing w:before="0" w:after="60"/>
-              <w:keepNext/>
-              <w:jc w:val="end"/>
-            </w:pPr>
-            <w:r>
-              <w:rPr>
-                <w:rFonts w:ascii="Calibri" w:hAnsi="Calibri"/>
-                <w:sz w:val="20"/>
-              </w:rPr>
-              <w:t xml:space="default">35</w:t>
+              <w:t xml:space="default">3</w:t>
+            </w:r>
+          </w:p>
+        </w:tc>
+        <w:tc>
+          <w:tcPr>
+            <w:tcBorders>
+              <w:top w:val="single" w:space="0" w:color="D3D3D3"/>
+              <w:bottom w:val="single" w:space="0" w:color="D3D3D3"/>
+              <w:start w:val="single" w:space="0" w:color="D3D3D3"/>
+              <w:end w:val="single" w:space="0" w:color="D3D3D3"/>
+            </w:tcBorders>
+          </w:tcPr>
+          <w:p>
+            <w:pPr>
+              <w:spacing w:before="0" w:after="60"/>
+              <w:keepNext/>
+              <w:jc w:val="end"/>
+            </w:pPr>
+            <w:r>
+              <w:rPr>
+                <w:rFonts w:ascii="Calibri" w:hAnsi="Calibri"/>
+                <w:sz w:val="20"/>
+              </w:rPr>
+              <w:t xml:space="default">2</w:t>
+            </w:r>
+          </w:p>
+        </w:tc>
+        <w:tc>
+          <w:tcPr>
+            <w:tcBorders>
+              <w:top w:val="single" w:space="0" w:color="D3D3D3"/>
+              <w:bottom w:val="single" w:space="0" w:color="D3D3D3"/>
+              <w:start w:val="single" w:space="0" w:color="D3D3D3"/>
+              <w:end w:val="single" w:space="0" w:color="D3D3D3"/>
+            </w:tcBorders>
+          </w:tcPr>
+          <w:p>
+            <w:pPr>
+              <w:spacing w:before="0" w:after="60"/>
+              <w:keepNext/>
+              <w:jc w:val="end"/>
+            </w:pPr>
+            <w:r>
+              <w:rPr>
+                <w:rFonts w:ascii="Calibri" w:hAnsi="Calibri"/>
+                <w:sz w:val="20"/>
+              </w:rPr>
+              <w:t xml:space="default">1</w:t>
+            </w:r>
+          </w:p>
+        </w:tc>
+        <w:tc>
+          <w:tcPr>
+            <w:tcBorders>
+              <w:top w:val="single" w:space="0" w:color="D3D3D3"/>
+              <w:bottom w:val="single" w:space="0" w:color="D3D3D3"/>
+              <w:start w:val="single" w:space="0" w:color="D3D3D3"/>
+              <w:end w:val="single" w:space="0" w:color="D3D3D3"/>
+            </w:tcBorders>
+          </w:tcPr>
+          <w:p>
+            <w:pPr>
+              <w:spacing w:before="0" w:after="60"/>
+              <w:keepNext/>
+              <w:jc w:val="end"/>
+            </w:pPr>
+            <w:r>
+              <w:rPr>
+                <w:rFonts w:ascii="Calibri" w:hAnsi="Calibri"/>
+                <w:sz w:val="20"/>
+              </w:rPr>
+              <w:t xml:space="default">6</w:t>
             </w:r>
           </w:p>
         </w:tc>

</xml_diff>

<commit_message>
add new code for tables for the paper!
</commit_message>
<xml_diff>
--- a/output/tables/Supplementary_table_detailed_crossings.docx
+++ b/output/tables/Supplementary_table_detailed_crossings.docx
@@ -244,7 +244,7 @@
                 <w:rFonts w:ascii="Calibri" w:hAnsi="Calibri"/>
                 <w:sz w:val="20"/>
               </w:rPr>
-              <w:t xml:space="default">BUSNA_BUSNA</w:t>
+              <w:t xml:space="default">SCHUNT PWD</w:t>
             </w:r>
           </w:p>
         </w:tc>
@@ -268,64 +268,55 @@
                 <w:rFonts w:ascii="Calibri" w:hAnsi="Calibri"/>
                 <w:sz w:val="20"/>
               </w:rPr>
-              <w:t xml:space="preserve">F0 </w:t>
-            </w:r>
-            {\i 
-            <w:r>
-              <w:rPr>
-                <w:rFonts w:ascii="Calibri" w:hAnsi="Calibri"/>
-                <w:sz w:val="20"/>
-              </w:rPr>
-              <w:t xml:space="preserve">M. m. musculus</w:t>
-            </w:r>
-            }
-          </w:p>
-        </w:tc>
-        <w:tc>
-          <w:tcPr>
-            <w:tcBorders>
-              <w:top w:val="single" w:space="0" w:color="D3D3D3"/>
-              <w:bottom w:val="single" w:space="0" w:color="D3D3D3"/>
-              <w:start w:val="single" w:space="0" w:color="D3D3D3"/>
-              <w:end w:val="single" w:space="0" w:color="D3D3D3"/>
-            </w:tcBorders>
-          </w:tcPr>
-          <w:p>
-            <w:pPr>
-              <w:spacing w:before="0" w:after="60"/>
-              <w:keepNext/>
-              <w:jc w:val="end"/>
-            </w:pPr>
-            <w:r>
-              <w:rPr>
-                <w:rFonts w:ascii="Calibri" w:hAnsi="Calibri"/>
-                <w:sz w:val="20"/>
-              </w:rPr>
-              <w:t xml:space="default">2</w:t>
-            </w:r>
-          </w:p>
-        </w:tc>
-        <w:tc>
-          <w:tcPr>
-            <w:tcBorders>
-              <w:top w:val="single" w:space="0" w:color="D3D3D3"/>
-              <w:bottom w:val="single" w:space="0" w:color="D3D3D3"/>
-              <w:start w:val="single" w:space="0" w:color="D3D3D3"/>
-              <w:end w:val="single" w:space="0" w:color="D3D3D3"/>
-            </w:tcBorders>
-          </w:tcPr>
-          <w:p>
-            <w:pPr>
-              <w:spacing w:before="0" w:after="60"/>
-              <w:keepNext/>
-              <w:jc w:val="end"/>
-            </w:pPr>
-            <w:r>
-              <w:rPr>
-                <w:rFonts w:ascii="Calibri" w:hAnsi="Calibri"/>
-                <w:sz w:val="20"/>
-              </w:rPr>
-              <w:t xml:space="default">2</w:t>
+              <w:t xml:space="preserve">F1 hybrid</w:t>
+            </w:r>
+          </w:p>
+        </w:tc>
+        <w:tc>
+          <w:tcPr>
+            <w:tcBorders>
+              <w:top w:val="single" w:space="0" w:color="D3D3D3"/>
+              <w:bottom w:val="single" w:space="0" w:color="D3D3D3"/>
+              <w:start w:val="single" w:space="0" w:color="D3D3D3"/>
+              <w:end w:val="single" w:space="0" w:color="D3D3D3"/>
+            </w:tcBorders>
+          </w:tcPr>
+          <w:p>
+            <w:pPr>
+              <w:spacing w:before="0" w:after="60"/>
+              <w:keepNext/>
+              <w:jc w:val="end"/>
+            </w:pPr>
+            <w:r>
+              <w:rPr>
+                <w:rFonts w:ascii="Calibri" w:hAnsi="Calibri"/>
+                <w:sz w:val="20"/>
+              </w:rPr>
+              <w:t xml:space="default">3</w:t>
+            </w:r>
+          </w:p>
+        </w:tc>
+        <w:tc>
+          <w:tcPr>
+            <w:tcBorders>
+              <w:top w:val="single" w:space="0" w:color="D3D3D3"/>
+              <w:bottom w:val="single" w:space="0" w:color="D3D3D3"/>
+              <w:start w:val="single" w:space="0" w:color="D3D3D3"/>
+              <w:end w:val="single" w:space="0" w:color="D3D3D3"/>
+            </w:tcBorders>
+          </w:tcPr>
+          <w:p>
+            <w:pPr>
+              <w:spacing w:before="0" w:after="60"/>
+              <w:keepNext/>
+              <w:jc w:val="end"/>
+            </w:pPr>
+            <w:r>
+              <w:rPr>
+                <w:rFonts w:ascii="Calibri" w:hAnsi="Calibri"/>
+                <w:sz w:val="20"/>
+              </w:rPr>
+              <w:t xml:space="default">1</w:t>
             </w:r>
           </w:p>
         </w:tc>
@@ -402,7 +393,7 @@
                 <w:rFonts w:ascii="Calibri" w:hAnsi="Calibri"/>
                 <w:sz w:val="20"/>
               </w:rPr>
-              <w:t xml:space="default">BUSNA_PWD</w:t>
+              <w:t xml:space="default">STRA STRA</w:t>
             </w:r>
           </w:p>
         </w:tc>
@@ -426,7 +417,7 @@
                 <w:rFonts w:ascii="Calibri" w:hAnsi="Calibri"/>
                 <w:sz w:val="20"/>
               </w:rPr>
-              <w:t xml:space="preserve">F1 </w:t>
+              <w:t xml:space="preserve">F0 </w:t>
             </w:r>
             {\i 
             <w:r>
@@ -434,7 +425,7 @@
                 <w:rFonts w:ascii="Calibri" w:hAnsi="Calibri"/>
                 <w:sz w:val="20"/>
               </w:rPr>
-              <w:t xml:space="preserve">M. m. musculus</w:t>
+              <w:t xml:space="preserve">M. m. domesticus</w:t>
             </w:r>
             }
           </w:p>
@@ -459,7 +450,7 @@
                 <w:rFonts w:ascii="Calibri" w:hAnsi="Calibri"/>
                 <w:sz w:val="20"/>
               </w:rPr>
-              <w:t xml:space="default">0</w:t>
+              <w:t xml:space="default">3</w:t>
             </w:r>
           </w:p>
         </w:tc>
@@ -507,31 +498,31 @@
                 <w:rFonts w:ascii="Calibri" w:hAnsi="Calibri"/>
                 <w:sz w:val="20"/>
               </w:rPr>
-              <w:t xml:space="default">0</w:t>
-            </w:r>
-          </w:p>
-        </w:tc>
-        <w:tc>
-          <w:tcPr>
-            <w:tcBorders>
-              <w:top w:val="single" w:space="0" w:color="D3D3D3"/>
-              <w:bottom w:val="single" w:space="0" w:color="D3D3D3"/>
-              <w:start w:val="single" w:space="0" w:color="D3D3D3"/>
-              <w:end w:val="single" w:space="0" w:color="D3D3D3"/>
-            </w:tcBorders>
-          </w:tcPr>
-          <w:p>
-            <w:pPr>
-              <w:spacing w:before="0" w:after="60"/>
-              <w:keepNext/>
-              <w:jc w:val="end"/>
-            </w:pPr>
-            <w:r>
-              <w:rPr>
-                <w:rFonts w:ascii="Calibri" w:hAnsi="Calibri"/>
-                <w:sz w:val="20"/>
-              </w:rPr>
-              <w:t xml:space="default">2</w:t>
+              <w:t xml:space="default">1</w:t>
+            </w:r>
+          </w:p>
+        </w:tc>
+        <w:tc>
+          <w:tcPr>
+            <w:tcBorders>
+              <w:top w:val="single" w:space="0" w:color="D3D3D3"/>
+              <w:bottom w:val="single" w:space="0" w:color="D3D3D3"/>
+              <w:start w:val="single" w:space="0" w:color="D3D3D3"/>
+              <w:end w:val="single" w:space="0" w:color="D3D3D3"/>
+            </w:tcBorders>
+          </w:tcPr>
+          <w:p>
+            <w:pPr>
+              <w:spacing w:before="0" w:after="60"/>
+              <w:keepNext/>
+              <w:jc w:val="end"/>
+            </w:pPr>
+            <w:r>
+              <w:rPr>
+                <w:rFonts w:ascii="Calibri" w:hAnsi="Calibri"/>
+                <w:sz w:val="20"/>
+              </w:rPr>
+              <w:t xml:space="default">6</w:t>
             </w:r>
           </w:p>
         </w:tc>
@@ -560,7 +551,7 @@
                 <w:rFonts w:ascii="Calibri" w:hAnsi="Calibri"/>
                 <w:sz w:val="20"/>
               </w:rPr>
-              <w:t xml:space="default">BUSNA_STRA</w:t>
+              <w:t xml:space="default">PWD BUSNA</w:t>
             </w:r>
           </w:p>
         </w:tc>
@@ -584,7 +575,88 @@
                 <w:rFonts w:ascii="Calibri" w:hAnsi="Calibri"/>
                 <w:sz w:val="20"/>
               </w:rPr>
-              <w:t xml:space="preserve">F1 hybrid</w:t>
+              <w:t xml:space="preserve">F1 </w:t>
+            </w:r>
+            {\i 
+            <w:r>
+              <w:rPr>
+                <w:rFonts w:ascii="Calibri" w:hAnsi="Calibri"/>
+                <w:sz w:val="20"/>
+              </w:rPr>
+              <w:t xml:space="preserve">M. m. musculus</w:t>
+            </w:r>
+            }
+          </w:p>
+        </w:tc>
+        <w:tc>
+          <w:tcPr>
+            <w:tcBorders>
+              <w:top w:val="single" w:space="0" w:color="D3D3D3"/>
+              <w:bottom w:val="single" w:space="0" w:color="D3D3D3"/>
+              <w:start w:val="single" w:space="0" w:color="D3D3D3"/>
+              <w:end w:val="single" w:space="0" w:color="D3D3D3"/>
+            </w:tcBorders>
+          </w:tcPr>
+          <w:p>
+            <w:pPr>
+              <w:spacing w:before="0" w:after="60"/>
+              <w:keepNext/>
+              <w:jc w:val="end"/>
+            </w:pPr>
+            <w:r>
+              <w:rPr>
+                <w:rFonts w:ascii="Calibri" w:hAnsi="Calibri"/>
+                <w:sz w:val="20"/>
+              </w:rPr>
+              <w:t xml:space="default">2</w:t>
+            </w:r>
+          </w:p>
+        </w:tc>
+        <w:tc>
+          <w:tcPr>
+            <w:tcBorders>
+              <w:top w:val="single" w:space="0" w:color="D3D3D3"/>
+              <w:bottom w:val="single" w:space="0" w:color="D3D3D3"/>
+              <w:start w:val="single" w:space="0" w:color="D3D3D3"/>
+              <w:end w:val="single" w:space="0" w:color="D3D3D3"/>
+            </w:tcBorders>
+          </w:tcPr>
+          <w:p>
+            <w:pPr>
+              <w:spacing w:before="0" w:after="60"/>
+              <w:keepNext/>
+              <w:jc w:val="end"/>
+            </w:pPr>
+            <w:r>
+              <w:rPr>
+                <w:rFonts w:ascii="Calibri" w:hAnsi="Calibri"/>
+                <w:sz w:val="20"/>
+              </w:rPr>
+              <w:t xml:space="default">1</w:t>
+            </w:r>
+          </w:p>
+        </w:tc>
+        <w:tc>
+          <w:tcPr>
+            <w:tcBorders>
+              <w:top w:val="single" w:space="0" w:color="D3D3D3"/>
+              <w:bottom w:val="single" w:space="0" w:color="D3D3D3"/>
+              <w:start w:val="single" w:space="0" w:color="D3D3D3"/>
+              <w:end w:val="single" w:space="0" w:color="D3D3D3"/>
+            </w:tcBorders>
+          </w:tcPr>
+          <w:p>
+            <w:pPr>
+              <w:spacing w:before="0" w:after="60"/>
+              <w:keepNext/>
+              <w:jc w:val="end"/>
+            </w:pPr>
+            <w:r>
+              <w:rPr>
+                <w:rFonts w:ascii="Calibri" w:hAnsi="Calibri"/>
+                <w:sz w:val="20"/>
+              </w:rPr>
+              <w:t xml:space="default">0</w:t>
             </w:r>
           </w:p>
         </w:tc>
@@ -609,78 +681,6 @@
                 <w:sz w:val="20"/>
               </w:rPr>
               <w:t xml:space="default">3</w:t>
-            </w:r>
-          </w:p>
-        </w:tc>
-        <w:tc>
-          <w:tcPr>
-            <w:tcBorders>
-              <w:top w:val="single" w:space="0" w:color="D3D3D3"/>
-              <w:bottom w:val="single" w:space="0" w:color="D3D3D3"/>
-              <w:start w:val="single" w:space="0" w:color="D3D3D3"/>
-              <w:end w:val="single" w:space="0" w:color="D3D3D3"/>
-            </w:tcBorders>
-          </w:tcPr>
-          <w:p>
-            <w:pPr>
-              <w:spacing w:before="0" w:after="60"/>
-              <w:keepNext/>
-              <w:jc w:val="end"/>
-            </w:pPr>
-            <w:r>
-              <w:rPr>
-                <w:rFonts w:ascii="Calibri" w:hAnsi="Calibri"/>
-                <w:sz w:val="20"/>
-              </w:rPr>
-              <w:t xml:space="default">1</w:t>
-            </w:r>
-          </w:p>
-        </w:tc>
-        <w:tc>
-          <w:tcPr>
-            <w:tcBorders>
-              <w:top w:val="single" w:space="0" w:color="D3D3D3"/>
-              <w:bottom w:val="single" w:space="0" w:color="D3D3D3"/>
-              <w:start w:val="single" w:space="0" w:color="D3D3D3"/>
-              <w:end w:val="single" w:space="0" w:color="D3D3D3"/>
-            </w:tcBorders>
-          </w:tcPr>
-          <w:p>
-            <w:pPr>
-              <w:spacing w:before="0" w:after="60"/>
-              <w:keepNext/>
-              <w:jc w:val="end"/>
-            </w:pPr>
-            <w:r>
-              <w:rPr>
-                <w:rFonts w:ascii="Calibri" w:hAnsi="Calibri"/>
-                <w:sz w:val="20"/>
-              </w:rPr>
-              <w:t xml:space="default">1</w:t>
-            </w:r>
-          </w:p>
-        </w:tc>
-        <w:tc>
-          <w:tcPr>
-            <w:tcBorders>
-              <w:top w:val="single" w:space="0" w:color="D3D3D3"/>
-              <w:bottom w:val="single" w:space="0" w:color="D3D3D3"/>
-              <w:start w:val="single" w:space="0" w:color="D3D3D3"/>
-              <w:end w:val="single" w:space="0" w:color="D3D3D3"/>
-            </w:tcBorders>
-          </w:tcPr>
-          <w:p>
-            <w:pPr>
-              <w:spacing w:before="0" w:after="60"/>
-              <w:keepNext/>
-              <w:jc w:val="end"/>
-            </w:pPr>
-            <w:r>
-              <w:rPr>
-                <w:rFonts w:ascii="Calibri" w:hAnsi="Calibri"/>
-                <w:sz w:val="20"/>
-              </w:rPr>
-              <w:t xml:space="default">5</w:t>
             </w:r>
           </w:p>
         </w:tc>
@@ -709,7 +709,7 @@
                 <w:rFonts w:ascii="Calibri" w:hAnsi="Calibri"/>
                 <w:sz w:val="20"/>
               </w:rPr>
-              <w:t xml:space="default">PWD_BUSNA</w:t>
+              <w:t xml:space="default">STRA BUSNA</w:t>
             </w:r>
           </w:p>
         </w:tc>
@@ -733,17 +733,32 @@
                 <w:rFonts w:ascii="Calibri" w:hAnsi="Calibri"/>
                 <w:sz w:val="20"/>
               </w:rPr>
-              <w:t xml:space="preserve">F1 </w:t>
-            </w:r>
-            {\i 
-            <w:r>
-              <w:rPr>
-                <w:rFonts w:ascii="Calibri" w:hAnsi="Calibri"/>
-                <w:sz w:val="20"/>
-              </w:rPr>
-              <w:t xml:space="preserve">M. m. musculus</w:t>
-            </w:r>
-            }
+              <w:t xml:space="preserve">F1 hybrid</w:t>
+            </w:r>
+          </w:p>
+        </w:tc>
+        <w:tc>
+          <w:tcPr>
+            <w:tcBorders>
+              <w:top w:val="single" w:space="0" w:color="D3D3D3"/>
+              <w:bottom w:val="single" w:space="0" w:color="D3D3D3"/>
+              <w:start w:val="single" w:space="0" w:color="D3D3D3"/>
+              <w:end w:val="single" w:space="0" w:color="D3D3D3"/>
+            </w:tcBorders>
+          </w:tcPr>
+          <w:p>
+            <w:pPr>
+              <w:spacing w:before="0" w:after="60"/>
+              <w:keepNext/>
+              <w:jc w:val="end"/>
+            </w:pPr>
+            <w:r>
+              <w:rPr>
+                <w:rFonts w:ascii="Calibri" w:hAnsi="Calibri"/>
+                <w:sz w:val="20"/>
+              </w:rPr>
+              <w:t xml:space="default">1</w:t>
+            </w:r>
           </w:p>
         </w:tc>
         <w:tc>
@@ -814,31 +829,7 @@
                 <w:rFonts w:ascii="Calibri" w:hAnsi="Calibri"/>
                 <w:sz w:val="20"/>
               </w:rPr>
-              <w:t xml:space="default">0</w:t>
-            </w:r>
-          </w:p>
-        </w:tc>
-        <w:tc>
-          <w:tcPr>
-            <w:tcBorders>
-              <w:top w:val="single" w:space="0" w:color="D3D3D3"/>
-              <w:bottom w:val="single" w:space="0" w:color="D3D3D3"/>
-              <w:start w:val="single" w:space="0" w:color="D3D3D3"/>
-              <w:end w:val="single" w:space="0" w:color="D3D3D3"/>
-            </w:tcBorders>
-          </w:tcPr>
-          <w:p>
-            <w:pPr>
-              <w:spacing w:before="0" w:after="60"/>
-              <w:keepNext/>
-              <w:jc w:val="end"/>
-            </w:pPr>
-            <w:r>
-              <w:rPr>
-                <w:rFonts w:ascii="Calibri" w:hAnsi="Calibri"/>
-                <w:sz w:val="20"/>
-              </w:rPr>
-              <w:t xml:space="default">3</w:t>
+              <w:t xml:space="default">4</w:t>
             </w:r>
           </w:p>
         </w:tc>
@@ -867,7 +858,7 @@
                 <w:rFonts w:ascii="Calibri" w:hAnsi="Calibri"/>
                 <w:sz w:val="20"/>
               </w:rPr>
-              <w:t xml:space="default">PWD_PWD</w:t>
+              <w:t xml:space="default">BUSNA PWD</w:t>
             </w:r>
           </w:p>
         </w:tc>
@@ -891,7 +882,7 @@
                 <w:rFonts w:ascii="Calibri" w:hAnsi="Calibri"/>
                 <w:sz w:val="20"/>
               </w:rPr>
-              <w:t xml:space="preserve">F0 </w:t>
+              <w:t xml:space="preserve">F1 </w:t>
             </w:r>
             {\i 
             <w:r>
@@ -924,79 +915,79 @@
                 <w:rFonts w:ascii="Calibri" w:hAnsi="Calibri"/>
                 <w:sz w:val="20"/>
               </w:rPr>
-              <w:t xml:space="default">7</w:t>
-            </w:r>
-          </w:p>
-        </w:tc>
-        <w:tc>
-          <w:tcPr>
-            <w:tcBorders>
-              <w:top w:val="single" w:space="0" w:color="D3D3D3"/>
-              <w:bottom w:val="single" w:space="0" w:color="D3D3D3"/>
-              <w:start w:val="single" w:space="0" w:color="D3D3D3"/>
-              <w:end w:val="single" w:space="0" w:color="D3D3D3"/>
-            </w:tcBorders>
-          </w:tcPr>
-          <w:p>
-            <w:pPr>
-              <w:spacing w:before="0" w:after="60"/>
-              <w:keepNext/>
-              <w:jc w:val="end"/>
-            </w:pPr>
-            <w:r>
-              <w:rPr>
-                <w:rFonts w:ascii="Calibri" w:hAnsi="Calibri"/>
-                <w:sz w:val="20"/>
-              </w:rPr>
-              <w:t xml:space="default">12</w:t>
-            </w:r>
-          </w:p>
-        </w:tc>
-        <w:tc>
-          <w:tcPr>
-            <w:tcBorders>
-              <w:top w:val="single" w:space="0" w:color="D3D3D3"/>
-              <w:bottom w:val="single" w:space="0" w:color="D3D3D3"/>
-              <w:start w:val="single" w:space="0" w:color="D3D3D3"/>
-              <w:end w:val="single" w:space="0" w:color="D3D3D3"/>
-            </w:tcBorders>
-          </w:tcPr>
-          <w:p>
-            <w:pPr>
-              <w:spacing w:before="0" w:after="60"/>
-              <w:keepNext/>
-              <w:jc w:val="end"/>
-            </w:pPr>
-            <w:r>
-              <w:rPr>
-                <w:rFonts w:ascii="Calibri" w:hAnsi="Calibri"/>
-                <w:sz w:val="20"/>
-              </w:rPr>
-              <w:t xml:space="default">16</w:t>
-            </w:r>
-          </w:p>
-        </w:tc>
-        <w:tc>
-          <w:tcPr>
-            <w:tcBorders>
-              <w:top w:val="single" w:space="0" w:color="D3D3D3"/>
-              <w:bottom w:val="single" w:space="0" w:color="D3D3D3"/>
-              <w:start w:val="single" w:space="0" w:color="D3D3D3"/>
-              <w:end w:val="single" w:space="0" w:color="D3D3D3"/>
-            </w:tcBorders>
-          </w:tcPr>
-          <w:p>
-            <w:pPr>
-              <w:spacing w:before="0" w:after="60"/>
-              <w:keepNext/>
-              <w:jc w:val="end"/>
-            </w:pPr>
-            <w:r>
-              <w:rPr>
-                <w:rFonts w:ascii="Calibri" w:hAnsi="Calibri"/>
-                <w:sz w:val="20"/>
-              </w:rPr>
-              <w:t xml:space="default">35</w:t>
+              <w:t xml:space="default">0</w:t>
+            </w:r>
+          </w:p>
+        </w:tc>
+        <w:tc>
+          <w:tcPr>
+            <w:tcBorders>
+              <w:top w:val="single" w:space="0" w:color="D3D3D3"/>
+              <w:bottom w:val="single" w:space="0" w:color="D3D3D3"/>
+              <w:start w:val="single" w:space="0" w:color="D3D3D3"/>
+              <w:end w:val="single" w:space="0" w:color="D3D3D3"/>
+            </w:tcBorders>
+          </w:tcPr>
+          <w:p>
+            <w:pPr>
+              <w:spacing w:before="0" w:after="60"/>
+              <w:keepNext/>
+              <w:jc w:val="end"/>
+            </w:pPr>
+            <w:r>
+              <w:rPr>
+                <w:rFonts w:ascii="Calibri" w:hAnsi="Calibri"/>
+                <w:sz w:val="20"/>
+              </w:rPr>
+              <w:t xml:space="default">2</w:t>
+            </w:r>
+          </w:p>
+        </w:tc>
+        <w:tc>
+          <w:tcPr>
+            <w:tcBorders>
+              <w:top w:val="single" w:space="0" w:color="D3D3D3"/>
+              <w:bottom w:val="single" w:space="0" w:color="D3D3D3"/>
+              <w:start w:val="single" w:space="0" w:color="D3D3D3"/>
+              <w:end w:val="single" w:space="0" w:color="D3D3D3"/>
+            </w:tcBorders>
+          </w:tcPr>
+          <w:p>
+            <w:pPr>
+              <w:spacing w:before="0" w:after="60"/>
+              <w:keepNext/>
+              <w:jc w:val="end"/>
+            </w:pPr>
+            <w:r>
+              <w:rPr>
+                <w:rFonts w:ascii="Calibri" w:hAnsi="Calibri"/>
+                <w:sz w:val="20"/>
+              </w:rPr>
+              <w:t xml:space="default">0</w:t>
+            </w:r>
+          </w:p>
+        </w:tc>
+        <w:tc>
+          <w:tcPr>
+            <w:tcBorders>
+              <w:top w:val="single" w:space="0" w:color="D3D3D3"/>
+              <w:bottom w:val="single" w:space="0" w:color="D3D3D3"/>
+              <w:start w:val="single" w:space="0" w:color="D3D3D3"/>
+              <w:end w:val="single" w:space="0" w:color="D3D3D3"/>
+            </w:tcBorders>
+          </w:tcPr>
+          <w:p>
+            <w:pPr>
+              <w:spacing w:before="0" w:after="60"/>
+              <w:keepNext/>
+              <w:jc w:val="end"/>
+            </w:pPr>
+            <w:r>
+              <w:rPr>
+                <w:rFonts w:ascii="Calibri" w:hAnsi="Calibri"/>
+                <w:sz w:val="20"/>
+              </w:rPr>
+              <w:t xml:space="default">2</w:t>
             </w:r>
           </w:p>
         </w:tc>
@@ -1025,7 +1016,7 @@
                 <w:rFonts w:ascii="Calibri" w:hAnsi="Calibri"/>
                 <w:sz w:val="20"/>
               </w:rPr>
-              <w:t xml:space="default">PWD_SCHUNT</w:t>
+              <w:t xml:space="default">BUSNA STRA</w:t>
             </w:r>
           </w:p>
         </w:tc>
@@ -1073,7 +1064,7 @@
                 <w:rFonts w:ascii="Calibri" w:hAnsi="Calibri"/>
                 <w:sz w:val="20"/>
               </w:rPr>
-              <w:t xml:space="default">2</w:t>
+              <w:t xml:space="default">3</w:t>
             </w:r>
           </w:p>
         </w:tc>
@@ -1121,31 +1112,31 @@
                 <w:rFonts w:ascii="Calibri" w:hAnsi="Calibri"/>
                 <w:sz w:val="20"/>
               </w:rPr>
-              <w:t xml:space="default">0</w:t>
-            </w:r>
-          </w:p>
-        </w:tc>
-        <w:tc>
-          <w:tcPr>
-            <w:tcBorders>
-              <w:top w:val="single" w:space="0" w:color="D3D3D3"/>
-              <w:bottom w:val="single" w:space="0" w:color="D3D3D3"/>
-              <w:start w:val="single" w:space="0" w:color="D3D3D3"/>
-              <w:end w:val="single" w:space="0" w:color="D3D3D3"/>
-            </w:tcBorders>
-          </w:tcPr>
-          <w:p>
-            <w:pPr>
-              <w:spacing w:before="0" w:after="60"/>
-              <w:keepNext/>
-              <w:jc w:val="end"/>
-            </w:pPr>
-            <w:r>
-              <w:rPr>
-                <w:rFonts w:ascii="Calibri" w:hAnsi="Calibri"/>
-                <w:sz w:val="20"/>
-              </w:rPr>
-              <w:t xml:space="default">3</w:t>
+              <w:t xml:space="default">1</w:t>
+            </w:r>
+          </w:p>
+        </w:tc>
+        <w:tc>
+          <w:tcPr>
+            <w:tcBorders>
+              <w:top w:val="single" w:space="0" w:color="D3D3D3"/>
+              <w:bottom w:val="single" w:space="0" w:color="D3D3D3"/>
+              <w:start w:val="single" w:space="0" w:color="D3D3D3"/>
+              <w:end w:val="single" w:space="0" w:color="D3D3D3"/>
+            </w:tcBorders>
+          </w:tcPr>
+          <w:p>
+            <w:pPr>
+              <w:spacing w:before="0" w:after="60"/>
+              <w:keepNext/>
+              <w:jc w:val="end"/>
+            </w:pPr>
+            <w:r>
+              <w:rPr>
+                <w:rFonts w:ascii="Calibri" w:hAnsi="Calibri"/>
+                <w:sz w:val="20"/>
+              </w:rPr>
+              <w:t xml:space="default">5</w:t>
             </w:r>
           </w:p>
         </w:tc>
@@ -1174,7 +1165,7 @@
                 <w:rFonts w:ascii="Calibri" w:hAnsi="Calibri"/>
                 <w:sz w:val="20"/>
               </w:rPr>
-              <w:t xml:space="default">SCHUNT_PWD</w:t>
+              <w:t xml:space="default">PWD SCHUNT</w:t>
             </w:r>
           </w:p>
         </w:tc>
@@ -1222,79 +1213,79 @@
                 <w:rFonts w:ascii="Calibri" w:hAnsi="Calibri"/>
                 <w:sz w:val="20"/>
               </w:rPr>
+              <w:t xml:space="default">2</w:t>
+            </w:r>
+          </w:p>
+        </w:tc>
+        <w:tc>
+          <w:tcPr>
+            <w:tcBorders>
+              <w:top w:val="single" w:space="0" w:color="D3D3D3"/>
+              <w:bottom w:val="single" w:space="0" w:color="D3D3D3"/>
+              <w:start w:val="single" w:space="0" w:color="D3D3D3"/>
+              <w:end w:val="single" w:space="0" w:color="D3D3D3"/>
+            </w:tcBorders>
+          </w:tcPr>
+          <w:p>
+            <w:pPr>
+              <w:spacing w:before="0" w:after="60"/>
+              <w:keepNext/>
+              <w:jc w:val="end"/>
+            </w:pPr>
+            <w:r>
+              <w:rPr>
+                <w:rFonts w:ascii="Calibri" w:hAnsi="Calibri"/>
+                <w:sz w:val="20"/>
+              </w:rPr>
+              <w:t xml:space="default">1</w:t>
+            </w:r>
+          </w:p>
+        </w:tc>
+        <w:tc>
+          <w:tcPr>
+            <w:tcBorders>
+              <w:top w:val="single" w:space="0" w:color="D3D3D3"/>
+              <w:bottom w:val="single" w:space="0" w:color="D3D3D3"/>
+              <w:start w:val="single" w:space="0" w:color="D3D3D3"/>
+              <w:end w:val="single" w:space="0" w:color="D3D3D3"/>
+            </w:tcBorders>
+          </w:tcPr>
+          <w:p>
+            <w:pPr>
+              <w:spacing w:before="0" w:after="60"/>
+              <w:keepNext/>
+              <w:jc w:val="end"/>
+            </w:pPr>
+            <w:r>
+              <w:rPr>
+                <w:rFonts w:ascii="Calibri" w:hAnsi="Calibri"/>
+                <w:sz w:val="20"/>
+              </w:rPr>
+              <w:t xml:space="default">0</w:t>
+            </w:r>
+          </w:p>
+        </w:tc>
+        <w:tc>
+          <w:tcPr>
+            <w:tcBorders>
+              <w:top w:val="single" w:space="0" w:color="D3D3D3"/>
+              <w:bottom w:val="single" w:space="0" w:color="D3D3D3"/>
+              <w:start w:val="single" w:space="0" w:color="D3D3D3"/>
+              <w:end w:val="single" w:space="0" w:color="D3D3D3"/>
+            </w:tcBorders>
+          </w:tcPr>
+          <w:p>
+            <w:pPr>
+              <w:spacing w:before="0" w:after="60"/>
+              <w:keepNext/>
+              <w:jc w:val="end"/>
+            </w:pPr>
+            <w:r>
+              <w:rPr>
+                <w:rFonts w:ascii="Calibri" w:hAnsi="Calibri"/>
+                <w:sz w:val="20"/>
+              </w:rPr>
               <w:t xml:space="default">3</w:t>
-            </w:r>
-          </w:p>
-        </w:tc>
-        <w:tc>
-          <w:tcPr>
-            <w:tcBorders>
-              <w:top w:val="single" w:space="0" w:color="D3D3D3"/>
-              <w:bottom w:val="single" w:space="0" w:color="D3D3D3"/>
-              <w:start w:val="single" w:space="0" w:color="D3D3D3"/>
-              <w:end w:val="single" w:space="0" w:color="D3D3D3"/>
-            </w:tcBorders>
-          </w:tcPr>
-          <w:p>
-            <w:pPr>
-              <w:spacing w:before="0" w:after="60"/>
-              <w:keepNext/>
-              <w:jc w:val="end"/>
-            </w:pPr>
-            <w:r>
-              <w:rPr>
-                <w:rFonts w:ascii="Calibri" w:hAnsi="Calibri"/>
-                <w:sz w:val="20"/>
-              </w:rPr>
-              <w:t xml:space="default">1</w:t>
-            </w:r>
-          </w:p>
-        </w:tc>
-        <w:tc>
-          <w:tcPr>
-            <w:tcBorders>
-              <w:top w:val="single" w:space="0" w:color="D3D3D3"/>
-              <w:bottom w:val="single" w:space="0" w:color="D3D3D3"/>
-              <w:start w:val="single" w:space="0" w:color="D3D3D3"/>
-              <w:end w:val="single" w:space="0" w:color="D3D3D3"/>
-            </w:tcBorders>
-          </w:tcPr>
-          <w:p>
-            <w:pPr>
-              <w:spacing w:before="0" w:after="60"/>
-              <w:keepNext/>
-              <w:jc w:val="end"/>
-            </w:pPr>
-            <w:r>
-              <w:rPr>
-                <w:rFonts w:ascii="Calibri" w:hAnsi="Calibri"/>
-                <w:sz w:val="20"/>
-              </w:rPr>
-              <w:t xml:space="default">0</w:t>
-            </w:r>
-          </w:p>
-        </w:tc>
-        <w:tc>
-          <w:tcPr>
-            <w:tcBorders>
-              <w:top w:val="single" w:space="0" w:color="D3D3D3"/>
-              <w:bottom w:val="single" w:space="0" w:color="D3D3D3"/>
-              <w:start w:val="single" w:space="0" w:color="D3D3D3"/>
-              <w:end w:val="single" w:space="0" w:color="D3D3D3"/>
-            </w:tcBorders>
-          </w:tcPr>
-          <w:p>
-            <w:pPr>
-              <w:spacing w:before="0" w:after="60"/>
-              <w:keepNext/>
-              <w:jc w:val="end"/>
-            </w:pPr>
-            <w:r>
-              <w:rPr>
-                <w:rFonts w:ascii="Calibri" w:hAnsi="Calibri"/>
-                <w:sz w:val="20"/>
-              </w:rPr>
-              <w:t xml:space="default">4</w:t>
             </w:r>
           </w:p>
         </w:tc>
@@ -1323,7 +1314,7 @@
                 <w:rFonts w:ascii="Calibri" w:hAnsi="Calibri"/>
                 <w:sz w:val="20"/>
               </w:rPr>
-              <w:t xml:space="default">SCHUNT_SCHUNT</w:t>
+              <w:t xml:space="default">BUSNA BUSNA</w:t>
             </w:r>
           </w:p>
         </w:tc>
@@ -1355,7 +1346,7 @@
                 <w:rFonts w:ascii="Calibri" w:hAnsi="Calibri"/>
                 <w:sz w:val="20"/>
               </w:rPr>
-              <w:t xml:space="preserve">M. m. domesticus</w:t>
+              <w:t xml:space="preserve">M. m. musculus</w:t>
             </w:r>
             }
           </w:p>
@@ -1380,79 +1371,79 @@
                 <w:rFonts w:ascii="Calibri" w:hAnsi="Calibri"/>
                 <w:sz w:val="20"/>
               </w:rPr>
-              <w:t xml:space="default">12</w:t>
-            </w:r>
-          </w:p>
-        </w:tc>
-        <w:tc>
-          <w:tcPr>
-            <w:tcBorders>
-              <w:top w:val="single" w:space="0" w:color="D3D3D3"/>
-              <w:bottom w:val="single" w:space="0" w:color="D3D3D3"/>
-              <w:start w:val="single" w:space="0" w:color="D3D3D3"/>
-              <w:end w:val="single" w:space="0" w:color="D3D3D3"/>
-            </w:tcBorders>
-          </w:tcPr>
-          <w:p>
-            <w:pPr>
-              <w:spacing w:before="0" w:after="60"/>
-              <w:keepNext/>
-              <w:jc w:val="end"/>
-            </w:pPr>
-            <w:r>
-              <w:rPr>
-                <w:rFonts w:ascii="Calibri" w:hAnsi="Calibri"/>
-                <w:sz w:val="20"/>
-              </w:rPr>
-              <w:t xml:space="default">11</w:t>
-            </w:r>
-          </w:p>
-        </w:tc>
-        <w:tc>
-          <w:tcPr>
-            <w:tcBorders>
-              <w:top w:val="single" w:space="0" w:color="D3D3D3"/>
-              <w:bottom w:val="single" w:space="0" w:color="D3D3D3"/>
-              <w:start w:val="single" w:space="0" w:color="D3D3D3"/>
-              <w:end w:val="single" w:space="0" w:color="D3D3D3"/>
-            </w:tcBorders>
-          </w:tcPr>
-          <w:p>
-            <w:pPr>
-              <w:spacing w:before="0" w:after="60"/>
-              <w:keepNext/>
-              <w:jc w:val="end"/>
-            </w:pPr>
-            <w:r>
-              <w:rPr>
-                <w:rFonts w:ascii="Calibri" w:hAnsi="Calibri"/>
-                <w:sz w:val="20"/>
-              </w:rPr>
-              <w:t xml:space="default">14</w:t>
-            </w:r>
-          </w:p>
-        </w:tc>
-        <w:tc>
-          <w:tcPr>
-            <w:tcBorders>
-              <w:top w:val="single" w:space="0" w:color="D3D3D3"/>
-              <w:bottom w:val="single" w:space="0" w:color="D3D3D3"/>
-              <w:start w:val="single" w:space="0" w:color="D3D3D3"/>
-              <w:end w:val="single" w:space="0" w:color="D3D3D3"/>
-            </w:tcBorders>
-          </w:tcPr>
-          <w:p>
-            <w:pPr>
-              <w:spacing w:before="0" w:after="60"/>
-              <w:keepNext/>
-              <w:jc w:val="end"/>
-            </w:pPr>
-            <w:r>
-              <w:rPr>
-                <w:rFonts w:ascii="Calibri" w:hAnsi="Calibri"/>
-                <w:sz w:val="20"/>
-              </w:rPr>
-              <w:t xml:space="default">37</w:t>
+              <w:t xml:space="default">2</w:t>
+            </w:r>
+          </w:p>
+        </w:tc>
+        <w:tc>
+          <w:tcPr>
+            <w:tcBorders>
+              <w:top w:val="single" w:space="0" w:color="D3D3D3"/>
+              <w:bottom w:val="single" w:space="0" w:color="D3D3D3"/>
+              <w:start w:val="single" w:space="0" w:color="D3D3D3"/>
+              <w:end w:val="single" w:space="0" w:color="D3D3D3"/>
+            </w:tcBorders>
+          </w:tcPr>
+          <w:p>
+            <w:pPr>
+              <w:spacing w:before="0" w:after="60"/>
+              <w:keepNext/>
+              <w:jc w:val="end"/>
+            </w:pPr>
+            <w:r>
+              <w:rPr>
+                <w:rFonts w:ascii="Calibri" w:hAnsi="Calibri"/>
+                <w:sz w:val="20"/>
+              </w:rPr>
+              <w:t xml:space="default">2</w:t>
+            </w:r>
+          </w:p>
+        </w:tc>
+        <w:tc>
+          <w:tcPr>
+            <w:tcBorders>
+              <w:top w:val="single" w:space="0" w:color="D3D3D3"/>
+              <w:bottom w:val="single" w:space="0" w:color="D3D3D3"/>
+              <w:start w:val="single" w:space="0" w:color="D3D3D3"/>
+              <w:end w:val="single" w:space="0" w:color="D3D3D3"/>
+            </w:tcBorders>
+          </w:tcPr>
+          <w:p>
+            <w:pPr>
+              <w:spacing w:before="0" w:after="60"/>
+              <w:keepNext/>
+              <w:jc w:val="end"/>
+            </w:pPr>
+            <w:r>
+              <w:rPr>
+                <w:rFonts w:ascii="Calibri" w:hAnsi="Calibri"/>
+                <w:sz w:val="20"/>
+              </w:rPr>
+              <w:t xml:space="default">0</w:t>
+            </w:r>
+          </w:p>
+        </w:tc>
+        <w:tc>
+          <w:tcPr>
+            <w:tcBorders>
+              <w:top w:val="single" w:space="0" w:color="D3D3D3"/>
+              <w:bottom w:val="single" w:space="0" w:color="D3D3D3"/>
+              <w:start w:val="single" w:space="0" w:color="D3D3D3"/>
+              <w:end w:val="single" w:space="0" w:color="D3D3D3"/>
+            </w:tcBorders>
+          </w:tcPr>
+          <w:p>
+            <w:pPr>
+              <w:spacing w:before="0" w:after="60"/>
+              <w:keepNext/>
+              <w:jc w:val="end"/>
+            </w:pPr>
+            <w:r>
+              <w:rPr>
+                <w:rFonts w:ascii="Calibri" w:hAnsi="Calibri"/>
+                <w:sz w:val="20"/>
+              </w:rPr>
+              <w:t xml:space="default">4</w:t>
             </w:r>
           </w:p>
         </w:tc>
@@ -1481,7 +1472,7 @@
                 <w:rFonts w:ascii="Calibri" w:hAnsi="Calibri"/>
                 <w:sz w:val="20"/>
               </w:rPr>
-              <w:t xml:space="default">SCHUNT_STRA</w:t>
+              <w:t xml:space="default">STRA SCHUNT</w:t>
             </w:r>
           </w:p>
         </w:tc>
@@ -1538,6 +1529,30 @@
                 <w:rFonts w:ascii="Calibri" w:hAnsi="Calibri"/>
                 <w:sz w:val="20"/>
               </w:rPr>
+              <w:t xml:space="default">1</w:t>
+            </w:r>
+          </w:p>
+        </w:tc>
+        <w:tc>
+          <w:tcPr>
+            <w:tcBorders>
+              <w:top w:val="single" w:space="0" w:color="D3D3D3"/>
+              <w:bottom w:val="single" w:space="0" w:color="D3D3D3"/>
+              <w:start w:val="single" w:space="0" w:color="D3D3D3"/>
+              <w:end w:val="single" w:space="0" w:color="D3D3D3"/>
+            </w:tcBorders>
+          </w:tcPr>
+          <w:p>
+            <w:pPr>
+              <w:spacing w:before="0" w:after="60"/>
+              <w:keepNext/>
+              <w:jc w:val="end"/>
+            </w:pPr>
+            <w:r>
+              <w:rPr>
+                <w:rFonts w:ascii="Calibri" w:hAnsi="Calibri"/>
+                <w:sz w:val="20"/>
+              </w:rPr>
               <w:t xml:space="default">2</w:t>
             </w:r>
           </w:p>
@@ -1586,31 +1601,7 @@
                 <w:rFonts w:ascii="Calibri" w:hAnsi="Calibri"/>
                 <w:sz w:val="20"/>
               </w:rPr>
-              <w:t xml:space="default">0</w:t>
-            </w:r>
-          </w:p>
-        </w:tc>
-        <w:tc>
-          <w:tcPr>
-            <w:tcBorders>
-              <w:top w:val="single" w:space="0" w:color="D3D3D3"/>
-              <w:bottom w:val="single" w:space="0" w:color="D3D3D3"/>
-              <w:start w:val="single" w:space="0" w:color="D3D3D3"/>
-              <w:end w:val="single" w:space="0" w:color="D3D3D3"/>
-            </w:tcBorders>
-          </w:tcPr>
-          <w:p>
-            <w:pPr>
-              <w:spacing w:before="0" w:after="60"/>
-              <w:keepNext/>
-              <w:jc w:val="end"/>
-            </w:pPr>
-            <w:r>
-              <w:rPr>
-                <w:rFonts w:ascii="Calibri" w:hAnsi="Calibri"/>
-                <w:sz w:val="20"/>
-              </w:rPr>
-              <w:t xml:space="default">3</w:t>
+              <w:t xml:space="default">4</w:t>
             </w:r>
           </w:p>
         </w:tc>
@@ -1639,7 +1630,7 @@
                 <w:rFonts w:ascii="Calibri" w:hAnsi="Calibri"/>
                 <w:sz w:val="20"/>
               </w:rPr>
-              <w:t xml:space="default">STRA_BUSNA</w:t>
+              <w:t xml:space="default">SCHUNT SCHUNT</w:t>
             </w:r>
           </w:p>
         </w:tc>
@@ -1663,103 +1654,112 @@
                 <w:rFonts w:ascii="Calibri" w:hAnsi="Calibri"/>
                 <w:sz w:val="20"/>
               </w:rPr>
-              <w:t xml:space="preserve">F1 hybrid</w:t>
-            </w:r>
-          </w:p>
-        </w:tc>
-        <w:tc>
-          <w:tcPr>
-            <w:tcBorders>
-              <w:top w:val="single" w:space="0" w:color="D3D3D3"/>
-              <w:bottom w:val="single" w:space="0" w:color="D3D3D3"/>
-              <w:start w:val="single" w:space="0" w:color="D3D3D3"/>
-              <w:end w:val="single" w:space="0" w:color="D3D3D3"/>
-            </w:tcBorders>
-          </w:tcPr>
-          <w:p>
-            <w:pPr>
-              <w:spacing w:before="0" w:after="60"/>
-              <w:keepNext/>
-              <w:jc w:val="end"/>
-            </w:pPr>
-            <w:r>
-              <w:rPr>
-                <w:rFonts w:ascii="Calibri" w:hAnsi="Calibri"/>
-                <w:sz w:val="20"/>
-              </w:rPr>
-              <w:t xml:space="default">1</w:t>
-            </w:r>
-          </w:p>
-        </w:tc>
-        <w:tc>
-          <w:tcPr>
-            <w:tcBorders>
-              <w:top w:val="single" w:space="0" w:color="D3D3D3"/>
-              <w:bottom w:val="single" w:space="0" w:color="D3D3D3"/>
-              <w:start w:val="single" w:space="0" w:color="D3D3D3"/>
-              <w:end w:val="single" w:space="0" w:color="D3D3D3"/>
-            </w:tcBorders>
-          </w:tcPr>
-          <w:p>
-            <w:pPr>
-              <w:spacing w:before="0" w:after="60"/>
-              <w:keepNext/>
-              <w:jc w:val="end"/>
-            </w:pPr>
-            <w:r>
-              <w:rPr>
-                <w:rFonts w:ascii="Calibri" w:hAnsi="Calibri"/>
-                <w:sz w:val="20"/>
-              </w:rPr>
-              <w:t xml:space="default">2</w:t>
-            </w:r>
-          </w:p>
-        </w:tc>
-        <w:tc>
-          <w:tcPr>
-            <w:tcBorders>
-              <w:top w:val="single" w:space="0" w:color="D3D3D3"/>
-              <w:bottom w:val="single" w:space="0" w:color="D3D3D3"/>
-              <w:start w:val="single" w:space="0" w:color="D3D3D3"/>
-              <w:end w:val="single" w:space="0" w:color="D3D3D3"/>
-            </w:tcBorders>
-          </w:tcPr>
-          <w:p>
-            <w:pPr>
-              <w:spacing w:before="0" w:after="60"/>
-              <w:keepNext/>
-              <w:jc w:val="end"/>
-            </w:pPr>
-            <w:r>
-              <w:rPr>
-                <w:rFonts w:ascii="Calibri" w:hAnsi="Calibri"/>
-                <w:sz w:val="20"/>
-              </w:rPr>
-              <w:t xml:space="default">1</w:t>
-            </w:r>
-          </w:p>
-        </w:tc>
-        <w:tc>
-          <w:tcPr>
-            <w:tcBorders>
-              <w:top w:val="single" w:space="0" w:color="D3D3D3"/>
-              <w:bottom w:val="single" w:space="0" w:color="D3D3D3"/>
-              <w:start w:val="single" w:space="0" w:color="D3D3D3"/>
-              <w:end w:val="single" w:space="0" w:color="D3D3D3"/>
-            </w:tcBorders>
-          </w:tcPr>
-          <w:p>
-            <w:pPr>
-              <w:spacing w:before="0" w:after="60"/>
-              <w:keepNext/>
-              <w:jc w:val="end"/>
-            </w:pPr>
-            <w:r>
-              <w:rPr>
-                <w:rFonts w:ascii="Calibri" w:hAnsi="Calibri"/>
-                <w:sz w:val="20"/>
-              </w:rPr>
-              <w:t xml:space="default">4</w:t>
+              <w:t xml:space="preserve">F0 </w:t>
+            </w:r>
+            {\i 
+            <w:r>
+              <w:rPr>
+                <w:rFonts w:ascii="Calibri" w:hAnsi="Calibri"/>
+                <w:sz w:val="20"/>
+              </w:rPr>
+              <w:t xml:space="preserve">M. m. domesticus</w:t>
+            </w:r>
+            }
+          </w:p>
+        </w:tc>
+        <w:tc>
+          <w:tcPr>
+            <w:tcBorders>
+              <w:top w:val="single" w:space="0" w:color="D3D3D3"/>
+              <w:bottom w:val="single" w:space="0" w:color="D3D3D3"/>
+              <w:start w:val="single" w:space="0" w:color="D3D3D3"/>
+              <w:end w:val="single" w:space="0" w:color="D3D3D3"/>
+            </w:tcBorders>
+          </w:tcPr>
+          <w:p>
+            <w:pPr>
+              <w:spacing w:before="0" w:after="60"/>
+              <w:keepNext/>
+              <w:jc w:val="end"/>
+            </w:pPr>
+            <w:r>
+              <w:rPr>
+                <w:rFonts w:ascii="Calibri" w:hAnsi="Calibri"/>
+                <w:sz w:val="20"/>
+              </w:rPr>
+              <w:t xml:space="default">12</w:t>
+            </w:r>
+          </w:p>
+        </w:tc>
+        <w:tc>
+          <w:tcPr>
+            <w:tcBorders>
+              <w:top w:val="single" w:space="0" w:color="D3D3D3"/>
+              <w:bottom w:val="single" w:space="0" w:color="D3D3D3"/>
+              <w:start w:val="single" w:space="0" w:color="D3D3D3"/>
+              <w:end w:val="single" w:space="0" w:color="D3D3D3"/>
+            </w:tcBorders>
+          </w:tcPr>
+          <w:p>
+            <w:pPr>
+              <w:spacing w:before="0" w:after="60"/>
+              <w:keepNext/>
+              <w:jc w:val="end"/>
+            </w:pPr>
+            <w:r>
+              <w:rPr>
+                <w:rFonts w:ascii="Calibri" w:hAnsi="Calibri"/>
+                <w:sz w:val="20"/>
+              </w:rPr>
+              <w:t xml:space="default">11</w:t>
+            </w:r>
+          </w:p>
+        </w:tc>
+        <w:tc>
+          <w:tcPr>
+            <w:tcBorders>
+              <w:top w:val="single" w:space="0" w:color="D3D3D3"/>
+              <w:bottom w:val="single" w:space="0" w:color="D3D3D3"/>
+              <w:start w:val="single" w:space="0" w:color="D3D3D3"/>
+              <w:end w:val="single" w:space="0" w:color="D3D3D3"/>
+            </w:tcBorders>
+          </w:tcPr>
+          <w:p>
+            <w:pPr>
+              <w:spacing w:before="0" w:after="60"/>
+              <w:keepNext/>
+              <w:jc w:val="end"/>
+            </w:pPr>
+            <w:r>
+              <w:rPr>
+                <w:rFonts w:ascii="Calibri" w:hAnsi="Calibri"/>
+                <w:sz w:val="20"/>
+              </w:rPr>
+              <w:t xml:space="default">14</w:t>
+            </w:r>
+          </w:p>
+        </w:tc>
+        <w:tc>
+          <w:tcPr>
+            <w:tcBorders>
+              <w:top w:val="single" w:space="0" w:color="D3D3D3"/>
+              <w:bottom w:val="single" w:space="0" w:color="D3D3D3"/>
+              <w:start w:val="single" w:space="0" w:color="D3D3D3"/>
+              <w:end w:val="single" w:space="0" w:color="D3D3D3"/>
+            </w:tcBorders>
+          </w:tcPr>
+          <w:p>
+            <w:pPr>
+              <w:spacing w:before="0" w:after="60"/>
+              <w:keepNext/>
+              <w:jc w:val="end"/>
+            </w:pPr>
+            <w:r>
+              <w:rPr>
+                <w:rFonts w:ascii="Calibri" w:hAnsi="Calibri"/>
+                <w:sz w:val="20"/>
+              </w:rPr>
+              <w:t xml:space="default">37</w:t>
             </w:r>
           </w:p>
         </w:tc>
@@ -1788,7 +1788,7 @@
                 <w:rFonts w:ascii="Calibri" w:hAnsi="Calibri"/>
                 <w:sz w:val="20"/>
               </w:rPr>
-              <w:t xml:space="default">STRA_SCHUNT</w:t>
+              <w:t xml:space="default">SCHUNT STRA</w:t>
             </w:r>
           </w:p>
         </w:tc>
@@ -1845,6 +1845,30 @@
                 <w:rFonts w:ascii="Calibri" w:hAnsi="Calibri"/>
                 <w:sz w:val="20"/>
               </w:rPr>
+              <w:t xml:space="default">2</w:t>
+            </w:r>
+          </w:p>
+        </w:tc>
+        <w:tc>
+          <w:tcPr>
+            <w:tcBorders>
+              <w:top w:val="single" w:space="0" w:color="D3D3D3"/>
+              <w:bottom w:val="single" w:space="0" w:color="D3D3D3"/>
+              <w:start w:val="single" w:space="0" w:color="D3D3D3"/>
+              <w:end w:val="single" w:space="0" w:color="D3D3D3"/>
+            </w:tcBorders>
+          </w:tcPr>
+          <w:p>
+            <w:pPr>
+              <w:spacing w:before="0" w:after="60"/>
+              <w:keepNext/>
+              <w:jc w:val="end"/>
+            </w:pPr>
+            <w:r>
+              <w:rPr>
+                <w:rFonts w:ascii="Calibri" w:hAnsi="Calibri"/>
+                <w:sz w:val="20"/>
+              </w:rPr>
               <w:t xml:space="default">1</w:t>
             </w:r>
           </w:p>
@@ -1869,55 +1893,31 @@
                 <w:rFonts w:ascii="Calibri" w:hAnsi="Calibri"/>
                 <w:sz w:val="20"/>
               </w:rPr>
-              <w:t xml:space="default">2</w:t>
-            </w:r>
-          </w:p>
-        </w:tc>
-        <w:tc>
-          <w:tcPr>
-            <w:tcBorders>
-              <w:top w:val="single" w:space="0" w:color="D3D3D3"/>
-              <w:bottom w:val="single" w:space="0" w:color="D3D3D3"/>
-              <w:start w:val="single" w:space="0" w:color="D3D3D3"/>
-              <w:end w:val="single" w:space="0" w:color="D3D3D3"/>
-            </w:tcBorders>
-          </w:tcPr>
-          <w:p>
-            <w:pPr>
-              <w:spacing w:before="0" w:after="60"/>
-              <w:keepNext/>
-              <w:jc w:val="end"/>
-            </w:pPr>
-            <w:r>
-              <w:rPr>
-                <w:rFonts w:ascii="Calibri" w:hAnsi="Calibri"/>
-                <w:sz w:val="20"/>
-              </w:rPr>
-              <w:t xml:space="default">1</w:t>
-            </w:r>
-          </w:p>
-        </w:tc>
-        <w:tc>
-          <w:tcPr>
-            <w:tcBorders>
-              <w:top w:val="single" w:space="0" w:color="D3D3D3"/>
-              <w:bottom w:val="single" w:space="0" w:color="D3D3D3"/>
-              <w:start w:val="single" w:space="0" w:color="D3D3D3"/>
-              <w:end w:val="single" w:space="0" w:color="D3D3D3"/>
-            </w:tcBorders>
-          </w:tcPr>
-          <w:p>
-            <w:pPr>
-              <w:spacing w:before="0" w:after="60"/>
-              <w:keepNext/>
-              <w:jc w:val="end"/>
-            </w:pPr>
-            <w:r>
-              <w:rPr>
-                <w:rFonts w:ascii="Calibri" w:hAnsi="Calibri"/>
-                <w:sz w:val="20"/>
-              </w:rPr>
-              <w:t xml:space="default">4</w:t>
+              <w:t xml:space="default">0</w:t>
+            </w:r>
+          </w:p>
+        </w:tc>
+        <w:tc>
+          <w:tcPr>
+            <w:tcBorders>
+              <w:top w:val="single" w:space="0" w:color="D3D3D3"/>
+              <w:bottom w:val="single" w:space="0" w:color="D3D3D3"/>
+              <w:start w:val="single" w:space="0" w:color="D3D3D3"/>
+              <w:end w:val="single" w:space="0" w:color="D3D3D3"/>
+            </w:tcBorders>
+          </w:tcPr>
+          <w:p>
+            <w:pPr>
+              <w:spacing w:before="0" w:after="60"/>
+              <w:keepNext/>
+              <w:jc w:val="end"/>
+            </w:pPr>
+            <w:r>
+              <w:rPr>
+                <w:rFonts w:ascii="Calibri" w:hAnsi="Calibri"/>
+                <w:sz w:val="20"/>
+              </w:rPr>
+              <w:t xml:space="default">3</w:t>
             </w:r>
           </w:p>
         </w:tc>
@@ -1946,7 +1946,7 @@
                 <w:rFonts w:ascii="Calibri" w:hAnsi="Calibri"/>
                 <w:sz w:val="20"/>
               </w:rPr>
-              <w:t xml:space="default">STRA_STRA</w:t>
+              <w:t xml:space="default">PWD PWD</w:t>
             </w:r>
           </w:p>
         </w:tc>
@@ -1978,7 +1978,7 @@
                 <w:rFonts w:ascii="Calibri" w:hAnsi="Calibri"/>
                 <w:sz w:val="20"/>
               </w:rPr>
-              <w:t xml:space="preserve">M. m. domesticus</w:t>
+              <w:t xml:space="preserve">M. m. musculus</w:t>
             </w:r>
             }
           </w:p>
@@ -2003,79 +2003,79 @@
                 <w:rFonts w:ascii="Calibri" w:hAnsi="Calibri"/>
                 <w:sz w:val="20"/>
               </w:rPr>
-              <w:t xml:space="default">3</w:t>
-            </w:r>
-          </w:p>
-        </w:tc>
-        <w:tc>
-          <w:tcPr>
-            <w:tcBorders>
-              <w:top w:val="single" w:space="0" w:color="D3D3D3"/>
-              <w:bottom w:val="single" w:space="0" w:color="D3D3D3"/>
-              <w:start w:val="single" w:space="0" w:color="D3D3D3"/>
-              <w:end w:val="single" w:space="0" w:color="D3D3D3"/>
-            </w:tcBorders>
-          </w:tcPr>
-          <w:p>
-            <w:pPr>
-              <w:spacing w:before="0" w:after="60"/>
-              <w:keepNext/>
-              <w:jc w:val="end"/>
-            </w:pPr>
-            <w:r>
-              <w:rPr>
-                <w:rFonts w:ascii="Calibri" w:hAnsi="Calibri"/>
-                <w:sz w:val="20"/>
-              </w:rPr>
-              <w:t xml:space="default">2</w:t>
-            </w:r>
-          </w:p>
-        </w:tc>
-        <w:tc>
-          <w:tcPr>
-            <w:tcBorders>
-              <w:top w:val="single" w:space="0" w:color="D3D3D3"/>
-              <w:bottom w:val="single" w:space="0" w:color="D3D3D3"/>
-              <w:start w:val="single" w:space="0" w:color="D3D3D3"/>
-              <w:end w:val="single" w:space="0" w:color="D3D3D3"/>
-            </w:tcBorders>
-          </w:tcPr>
-          <w:p>
-            <w:pPr>
-              <w:spacing w:before="0" w:after="60"/>
-              <w:keepNext/>
-              <w:jc w:val="end"/>
-            </w:pPr>
-            <w:r>
-              <w:rPr>
-                <w:rFonts w:ascii="Calibri" w:hAnsi="Calibri"/>
-                <w:sz w:val="20"/>
-              </w:rPr>
-              <w:t xml:space="default">1</w:t>
-            </w:r>
-          </w:p>
-        </w:tc>
-        <w:tc>
-          <w:tcPr>
-            <w:tcBorders>
-              <w:top w:val="single" w:space="0" w:color="D3D3D3"/>
-              <w:bottom w:val="single" w:space="0" w:color="D3D3D3"/>
-              <w:start w:val="single" w:space="0" w:color="D3D3D3"/>
-              <w:end w:val="single" w:space="0" w:color="D3D3D3"/>
-            </w:tcBorders>
-          </w:tcPr>
-          <w:p>
-            <w:pPr>
-              <w:spacing w:before="0" w:after="60"/>
-              <w:keepNext/>
-              <w:jc w:val="end"/>
-            </w:pPr>
-            <w:r>
-              <w:rPr>
-                <w:rFonts w:ascii="Calibri" w:hAnsi="Calibri"/>
-                <w:sz w:val="20"/>
-              </w:rPr>
-              <w:t xml:space="default">6</w:t>
+              <w:t xml:space="default">7</w:t>
+            </w:r>
+          </w:p>
+        </w:tc>
+        <w:tc>
+          <w:tcPr>
+            <w:tcBorders>
+              <w:top w:val="single" w:space="0" w:color="D3D3D3"/>
+              <w:bottom w:val="single" w:space="0" w:color="D3D3D3"/>
+              <w:start w:val="single" w:space="0" w:color="D3D3D3"/>
+              <w:end w:val="single" w:space="0" w:color="D3D3D3"/>
+            </w:tcBorders>
+          </w:tcPr>
+          <w:p>
+            <w:pPr>
+              <w:spacing w:before="0" w:after="60"/>
+              <w:keepNext/>
+              <w:jc w:val="end"/>
+            </w:pPr>
+            <w:r>
+              <w:rPr>
+                <w:rFonts w:ascii="Calibri" w:hAnsi="Calibri"/>
+                <w:sz w:val="20"/>
+              </w:rPr>
+              <w:t xml:space="default">12</w:t>
+            </w:r>
+          </w:p>
+        </w:tc>
+        <w:tc>
+          <w:tcPr>
+            <w:tcBorders>
+              <w:top w:val="single" w:space="0" w:color="D3D3D3"/>
+              <w:bottom w:val="single" w:space="0" w:color="D3D3D3"/>
+              <w:start w:val="single" w:space="0" w:color="D3D3D3"/>
+              <w:end w:val="single" w:space="0" w:color="D3D3D3"/>
+            </w:tcBorders>
+          </w:tcPr>
+          <w:p>
+            <w:pPr>
+              <w:spacing w:before="0" w:after="60"/>
+              <w:keepNext/>
+              <w:jc w:val="end"/>
+            </w:pPr>
+            <w:r>
+              <w:rPr>
+                <w:rFonts w:ascii="Calibri" w:hAnsi="Calibri"/>
+                <w:sz w:val="20"/>
+              </w:rPr>
+              <w:t xml:space="default">16</w:t>
+            </w:r>
+          </w:p>
+        </w:tc>
+        <w:tc>
+          <w:tcPr>
+            <w:tcBorders>
+              <w:top w:val="single" w:space="0" w:color="D3D3D3"/>
+              <w:bottom w:val="single" w:space="0" w:color="D3D3D3"/>
+              <w:start w:val="single" w:space="0" w:color="D3D3D3"/>
+              <w:end w:val="single" w:space="0" w:color="D3D3D3"/>
+            </w:tcBorders>
+          </w:tcPr>
+          <w:p>
+            <w:pPr>
+              <w:spacing w:before="0" w:after="60"/>
+              <w:keepNext/>
+              <w:jc w:val="end"/>
+            </w:pPr>
+            <w:r>
+              <w:rPr>
+                <w:rFonts w:ascii="Calibri" w:hAnsi="Calibri"/>
+                <w:sz w:val="20"/>
+              </w:rPr>
+              <w:t xml:space="default">35</w:t>
             </w:r>
           </w:p>
         </w:tc>

</xml_diff>